<commit_message>
Report Started Literature review
</commit_message>
<xml_diff>
--- a/TheEffectivenessOfVideoGames.docx
+++ b/TheEffectivenessOfVideoGames.docx
@@ -101,7 +101,7 @@
       <w:pPr>
         <w:pStyle w:val="Heading1"/>
       </w:pPr>
-      <w:bookmarkStart w:id="0" w:name="_Toc22568640"/>
+      <w:bookmarkStart w:id="0" w:name="_Toc22799774"/>
       <w:r>
         <w:t>Abstract</w:t>
       </w:r>
@@ -114,6 +114,13 @@
     </w:p>
     <w:sdt>
       <w:sdtPr>
+        <w:rPr>
+          <w:rFonts w:asciiTheme="minorHAnsi" w:eastAsiaTheme="minorHAnsi" w:hAnsiTheme="minorHAnsi" w:cstheme="minorBidi"/>
+          <w:color w:val="auto"/>
+          <w:sz w:val="22"/>
+          <w:szCs w:val="22"/>
+          <w:lang w:val="en-GB"/>
+        </w:rPr>
         <w:id w:val="-670945674"/>
         <w:docPartObj>
           <w:docPartGallery w:val="Table of Contents"/>
@@ -122,14 +129,9 @@
       </w:sdtPr>
       <w:sdtEndPr>
         <w:rPr>
-          <w:rFonts w:asciiTheme="minorHAnsi" w:eastAsiaTheme="minorHAnsi" w:hAnsiTheme="minorHAnsi" w:cstheme="minorBidi"/>
           <w:b/>
           <w:bCs/>
           <w:noProof/>
-          <w:color w:val="auto"/>
-          <w:sz w:val="22"/>
-          <w:szCs w:val="22"/>
-          <w:lang w:val="en-GB"/>
         </w:rPr>
       </w:sdtEndPr>
       <w:sdtContent>
@@ -148,7 +150,9 @@
               <w:tab w:val="right" w:leader="dot" w:pos="9016"/>
             </w:tabs>
             <w:rPr>
+              <w:rFonts w:eastAsiaTheme="minorEastAsia"/>
               <w:noProof/>
+              <w:lang w:eastAsia="en-GB"/>
             </w:rPr>
           </w:pPr>
           <w:r>
@@ -160,7 +164,7 @@
           <w:r>
             <w:fldChar w:fldCharType="separate"/>
           </w:r>
-          <w:hyperlink w:anchor="_Toc22568640" w:history="1">
+          <w:hyperlink w:anchor="_Toc22799774" w:history="1">
             <w:r>
               <w:rPr>
                 <w:rStyle w:val="Hyperlink"/>
@@ -187,7 +191,7 @@
                 <w:noProof/>
                 <w:webHidden/>
               </w:rPr>
-              <w:instrText xml:space="preserve"> PAGEREF _Toc22568640 \h </w:instrText>
+              <w:instrText xml:space="preserve"> PAGEREF _Toc22799774 \h </w:instrText>
             </w:r>
             <w:r>
               <w:rPr>
@@ -225,10 +229,12 @@
               <w:tab w:val="right" w:leader="dot" w:pos="9016"/>
             </w:tabs>
             <w:rPr>
+              <w:rFonts w:eastAsiaTheme="minorEastAsia"/>
               <w:noProof/>
+              <w:lang w:eastAsia="en-GB"/>
             </w:rPr>
           </w:pPr>
-          <w:hyperlink w:anchor="_Toc22568641" w:history="1">
+          <w:hyperlink w:anchor="_Toc22799775" w:history="1">
             <w:r>
               <w:rPr>
                 <w:rStyle w:val="Hyperlink"/>
@@ -255,7 +261,7 @@
                 <w:noProof/>
                 <w:webHidden/>
               </w:rPr>
-              <w:instrText xml:space="preserve"> PAGEREF _Toc22568641 \h </w:instrText>
+              <w:instrText xml:space="preserve"> PAGEREF _Toc22799775 \h </w:instrText>
             </w:r>
             <w:r>
               <w:rPr>
@@ -293,10 +299,12 @@
               <w:tab w:val="right" w:leader="dot" w:pos="9016"/>
             </w:tabs>
             <w:rPr>
+              <w:rFonts w:eastAsiaTheme="minorEastAsia"/>
               <w:noProof/>
+              <w:lang w:eastAsia="en-GB"/>
             </w:rPr>
           </w:pPr>
-          <w:hyperlink w:anchor="_Toc22568642" w:history="1">
+          <w:hyperlink w:anchor="_Toc22799776" w:history="1">
             <w:r>
               <w:rPr>
                 <w:rStyle w:val="Hyperlink"/>
@@ -323,7 +331,7 @@
                 <w:noProof/>
                 <w:webHidden/>
               </w:rPr>
-              <w:instrText xml:space="preserve"> PAGEREF _Toc22568642 \h </w:instrText>
+              <w:instrText xml:space="preserve"> PAGEREF _Toc22799776 \h </w:instrText>
             </w:r>
             <w:r>
               <w:rPr>
@@ -361,16 +369,86 @@
               <w:tab w:val="right" w:leader="dot" w:pos="9016"/>
             </w:tabs>
             <w:rPr>
+              <w:rFonts w:eastAsiaTheme="minorEastAsia"/>
+              <w:noProof/>
+              <w:lang w:eastAsia="en-GB"/>
+            </w:rPr>
+          </w:pPr>
+          <w:hyperlink w:anchor="_Toc22799777" w:history="1">
+            <w:r>
+              <w:rPr>
+                <w:rStyle w:val="Hyperlink"/>
+                <w:noProof/>
+              </w:rPr>
+              <w:t>Chapter 2: Literature Review</w:t>
+            </w:r>
+            <w:r>
+              <w:rPr>
+                <w:noProof/>
+                <w:webHidden/>
+              </w:rPr>
+              <w:tab/>
+            </w:r>
+            <w:r>
+              <w:rPr>
+                <w:noProof/>
+                <w:webHidden/>
+              </w:rPr>
+              <w:fldChar w:fldCharType="begin"/>
+            </w:r>
+            <w:r>
+              <w:rPr>
+                <w:noProof/>
+                <w:webHidden/>
+              </w:rPr>
+              <w:instrText xml:space="preserve"> PAGEREF _Toc22799777 \h </w:instrText>
+            </w:r>
+            <w:r>
+              <w:rPr>
+                <w:noProof/>
+                <w:webHidden/>
+              </w:rPr>
+            </w:r>
+            <w:r>
+              <w:rPr>
+                <w:noProof/>
+                <w:webHidden/>
+              </w:rPr>
+              <w:fldChar w:fldCharType="separate"/>
+            </w:r>
+            <w:r>
+              <w:rPr>
+                <w:noProof/>
+                <w:webHidden/>
+              </w:rPr>
+              <w:t>2</w:t>
+            </w:r>
+            <w:r>
+              <w:rPr>
+                <w:noProof/>
+                <w:webHidden/>
+              </w:rPr>
+              <w:fldChar w:fldCharType="end"/>
+            </w:r>
+          </w:hyperlink>
+        </w:p>
+        <w:p>
+          <w:pPr>
+            <w:pStyle w:val="TOC2"/>
+            <w:tabs>
+              <w:tab w:val="right" w:leader="dot" w:pos="9016"/>
+            </w:tabs>
+            <w:rPr>
               <w:noProof/>
             </w:rPr>
           </w:pPr>
-          <w:hyperlink w:anchor="_Toc22568643" w:history="1">
+          <w:hyperlink w:anchor="_Toc22799778" w:history="1">
             <w:r>
               <w:rPr>
                 <w:rStyle w:val="Hyperlink"/>
                 <w:noProof/>
               </w:rPr>
-              <w:t>Chapter 2: Literature Review</w:t>
+              <w:t>2.1 Learning AI in Video Games.</w:t>
             </w:r>
             <w:r>
               <w:rPr>
@@ -391,7 +469,279 @@
                 <w:noProof/>
                 <w:webHidden/>
               </w:rPr>
-              <w:instrText xml:space="preserve"> PAGEREF _Toc22568643 \h </w:instrText>
+              <w:instrText xml:space="preserve"> PAGEREF _Toc22799778 \h </w:instrText>
+            </w:r>
+            <w:r>
+              <w:rPr>
+                <w:noProof/>
+                <w:webHidden/>
+              </w:rPr>
+            </w:r>
+            <w:r>
+              <w:rPr>
+                <w:noProof/>
+                <w:webHidden/>
+              </w:rPr>
+              <w:fldChar w:fldCharType="separate"/>
+            </w:r>
+            <w:r>
+              <w:rPr>
+                <w:noProof/>
+                <w:webHidden/>
+              </w:rPr>
+              <w:t>2</w:t>
+            </w:r>
+            <w:r>
+              <w:rPr>
+                <w:noProof/>
+                <w:webHidden/>
+              </w:rPr>
+              <w:fldChar w:fldCharType="end"/>
+            </w:r>
+          </w:hyperlink>
+        </w:p>
+        <w:p>
+          <w:pPr>
+            <w:pStyle w:val="TOC2"/>
+            <w:tabs>
+              <w:tab w:val="right" w:leader="dot" w:pos="9016"/>
+            </w:tabs>
+            <w:rPr>
+              <w:noProof/>
+            </w:rPr>
+          </w:pPr>
+          <w:hyperlink w:anchor="_Toc22799779" w:history="1">
+            <w:r>
+              <w:rPr>
+                <w:rStyle w:val="Hyperlink"/>
+                <w:noProof/>
+              </w:rPr>
+              <w:t>2.2 Standard AI in Video Games.</w:t>
+            </w:r>
+            <w:r>
+              <w:rPr>
+                <w:noProof/>
+                <w:webHidden/>
+              </w:rPr>
+              <w:tab/>
+            </w:r>
+            <w:r>
+              <w:rPr>
+                <w:noProof/>
+                <w:webHidden/>
+              </w:rPr>
+              <w:fldChar w:fldCharType="begin"/>
+            </w:r>
+            <w:r>
+              <w:rPr>
+                <w:noProof/>
+                <w:webHidden/>
+              </w:rPr>
+              <w:instrText xml:space="preserve"> PAGEREF _Toc22799779 \h </w:instrText>
+            </w:r>
+            <w:r>
+              <w:rPr>
+                <w:noProof/>
+                <w:webHidden/>
+              </w:rPr>
+            </w:r>
+            <w:r>
+              <w:rPr>
+                <w:noProof/>
+                <w:webHidden/>
+              </w:rPr>
+              <w:fldChar w:fldCharType="separate"/>
+            </w:r>
+            <w:r>
+              <w:rPr>
+                <w:noProof/>
+                <w:webHidden/>
+              </w:rPr>
+              <w:t>2</w:t>
+            </w:r>
+            <w:r>
+              <w:rPr>
+                <w:noProof/>
+                <w:webHidden/>
+              </w:rPr>
+              <w:fldChar w:fldCharType="end"/>
+            </w:r>
+          </w:hyperlink>
+        </w:p>
+        <w:p>
+          <w:pPr>
+            <w:pStyle w:val="TOC2"/>
+            <w:tabs>
+              <w:tab w:val="right" w:leader="dot" w:pos="9016"/>
+            </w:tabs>
+            <w:rPr>
+              <w:noProof/>
+            </w:rPr>
+          </w:pPr>
+          <w:hyperlink w:anchor="_Toc22799780" w:history="1">
+            <w:r>
+              <w:rPr>
+                <w:rStyle w:val="Hyperlink"/>
+                <w:noProof/>
+              </w:rPr>
+              <w:t>2.3. Differences between the two systems.</w:t>
+            </w:r>
+            <w:r>
+              <w:rPr>
+                <w:noProof/>
+                <w:webHidden/>
+              </w:rPr>
+              <w:tab/>
+            </w:r>
+            <w:r>
+              <w:rPr>
+                <w:noProof/>
+                <w:webHidden/>
+              </w:rPr>
+              <w:fldChar w:fldCharType="begin"/>
+            </w:r>
+            <w:r>
+              <w:rPr>
+                <w:noProof/>
+                <w:webHidden/>
+              </w:rPr>
+              <w:instrText xml:space="preserve"> PAGEREF _Toc22799780 \h </w:instrText>
+            </w:r>
+            <w:r>
+              <w:rPr>
+                <w:noProof/>
+                <w:webHidden/>
+              </w:rPr>
+            </w:r>
+            <w:r>
+              <w:rPr>
+                <w:noProof/>
+                <w:webHidden/>
+              </w:rPr>
+              <w:fldChar w:fldCharType="separate"/>
+            </w:r>
+            <w:r>
+              <w:rPr>
+                <w:noProof/>
+                <w:webHidden/>
+              </w:rPr>
+              <w:t>2</w:t>
+            </w:r>
+            <w:r>
+              <w:rPr>
+                <w:noProof/>
+                <w:webHidden/>
+              </w:rPr>
+              <w:fldChar w:fldCharType="end"/>
+            </w:r>
+          </w:hyperlink>
+        </w:p>
+        <w:p>
+          <w:pPr>
+            <w:pStyle w:val="TOC2"/>
+            <w:tabs>
+              <w:tab w:val="right" w:leader="dot" w:pos="9016"/>
+            </w:tabs>
+            <w:rPr>
+              <w:noProof/>
+            </w:rPr>
+          </w:pPr>
+          <w:hyperlink w:anchor="_Toc22799781" w:history="1">
+            <w:r>
+              <w:rPr>
+                <w:rStyle w:val="Hyperlink"/>
+                <w:noProof/>
+              </w:rPr>
+              <w:t>2.4 Difficulties in introducing Learning AI to Video games</w:t>
+            </w:r>
+            <w:r>
+              <w:rPr>
+                <w:noProof/>
+                <w:webHidden/>
+              </w:rPr>
+              <w:tab/>
+            </w:r>
+            <w:r>
+              <w:rPr>
+                <w:noProof/>
+                <w:webHidden/>
+              </w:rPr>
+              <w:fldChar w:fldCharType="begin"/>
+            </w:r>
+            <w:r>
+              <w:rPr>
+                <w:noProof/>
+                <w:webHidden/>
+              </w:rPr>
+              <w:instrText xml:space="preserve"> PAGEREF _Toc22799781 \h </w:instrText>
+            </w:r>
+            <w:r>
+              <w:rPr>
+                <w:noProof/>
+                <w:webHidden/>
+              </w:rPr>
+            </w:r>
+            <w:r>
+              <w:rPr>
+                <w:noProof/>
+                <w:webHidden/>
+              </w:rPr>
+              <w:fldChar w:fldCharType="separate"/>
+            </w:r>
+            <w:r>
+              <w:rPr>
+                <w:noProof/>
+                <w:webHidden/>
+              </w:rPr>
+              <w:t>2</w:t>
+            </w:r>
+            <w:r>
+              <w:rPr>
+                <w:noProof/>
+                <w:webHidden/>
+              </w:rPr>
+              <w:fldChar w:fldCharType="end"/>
+            </w:r>
+          </w:hyperlink>
+        </w:p>
+        <w:p>
+          <w:pPr>
+            <w:pStyle w:val="TOC2"/>
+            <w:tabs>
+              <w:tab w:val="right" w:leader="dot" w:pos="9016"/>
+            </w:tabs>
+            <w:rPr>
+              <w:noProof/>
+            </w:rPr>
+          </w:pPr>
+          <w:hyperlink w:anchor="_Toc22799782" w:history="1">
+            <w:r>
+              <w:rPr>
+                <w:rStyle w:val="Hyperlink"/>
+                <w:noProof/>
+              </w:rPr>
+              <w:t>2.5 Technology currently used for Learning AI</w:t>
+            </w:r>
+            <w:r>
+              <w:rPr>
+                <w:noProof/>
+                <w:webHidden/>
+              </w:rPr>
+              <w:tab/>
+            </w:r>
+            <w:r>
+              <w:rPr>
+                <w:noProof/>
+                <w:webHidden/>
+              </w:rPr>
+              <w:fldChar w:fldCharType="begin"/>
+            </w:r>
+            <w:r>
+              <w:rPr>
+                <w:noProof/>
+                <w:webHidden/>
+              </w:rPr>
+              <w:instrText xml:space="preserve"> PAGEREF _Toc22799782 \h </w:instrText>
             </w:r>
             <w:r>
               <w:rPr>
@@ -429,16 +779,86 @@
               <w:tab w:val="right" w:leader="dot" w:pos="9016"/>
             </w:tabs>
             <w:rPr>
+              <w:rFonts w:eastAsiaTheme="minorEastAsia"/>
+              <w:noProof/>
+              <w:lang w:eastAsia="en-GB"/>
+            </w:rPr>
+          </w:pPr>
+          <w:hyperlink w:anchor="_Toc22799783" w:history="1">
+            <w:r>
+              <w:rPr>
+                <w:rStyle w:val="Hyperlink"/>
+                <w:noProof/>
+              </w:rPr>
+              <w:t>Chapter 3: Methodology</w:t>
+            </w:r>
+            <w:r>
+              <w:rPr>
+                <w:noProof/>
+                <w:webHidden/>
+              </w:rPr>
+              <w:tab/>
+            </w:r>
+            <w:r>
+              <w:rPr>
+                <w:noProof/>
+                <w:webHidden/>
+              </w:rPr>
+              <w:fldChar w:fldCharType="begin"/>
+            </w:r>
+            <w:r>
+              <w:rPr>
+                <w:noProof/>
+                <w:webHidden/>
+              </w:rPr>
+              <w:instrText xml:space="preserve"> PAGEREF _Toc22799783 \h </w:instrText>
+            </w:r>
+            <w:r>
+              <w:rPr>
+                <w:noProof/>
+                <w:webHidden/>
+              </w:rPr>
+            </w:r>
+            <w:r>
+              <w:rPr>
+                <w:noProof/>
+                <w:webHidden/>
+              </w:rPr>
+              <w:fldChar w:fldCharType="separate"/>
+            </w:r>
+            <w:r>
+              <w:rPr>
+                <w:noProof/>
+                <w:webHidden/>
+              </w:rPr>
+              <w:t>3</w:t>
+            </w:r>
+            <w:r>
+              <w:rPr>
+                <w:noProof/>
+                <w:webHidden/>
+              </w:rPr>
+              <w:fldChar w:fldCharType="end"/>
+            </w:r>
+          </w:hyperlink>
+        </w:p>
+        <w:p>
+          <w:pPr>
+            <w:pStyle w:val="TOC2"/>
+            <w:tabs>
+              <w:tab w:val="right" w:leader="dot" w:pos="9016"/>
+            </w:tabs>
+            <w:rPr>
               <w:noProof/>
             </w:rPr>
           </w:pPr>
-          <w:hyperlink w:anchor="_Toc22568644" w:history="1">
+          <w:hyperlink w:anchor="_Toc22799784" w:history="1">
             <w:r>
               <w:rPr>
                 <w:rStyle w:val="Hyperlink"/>
                 <w:noProof/>
               </w:rPr>
-              <w:t>Chapter 3: Methodology</w:t>
+              <w:t>3.1 Participants</w:t>
             </w:r>
             <w:r>
               <w:rPr>
@@ -459,7 +879,7 @@
                 <w:noProof/>
                 <w:webHidden/>
               </w:rPr>
-              <w:instrText xml:space="preserve"> PAGEREF _Toc22568644 \h </w:instrText>
+              <w:instrText xml:space="preserve"> PAGEREF _Toc22799784 \h </w:instrText>
             </w:r>
             <w:r>
               <w:rPr>
@@ -479,7 +899,143 @@
                 <w:noProof/>
                 <w:webHidden/>
               </w:rPr>
-              <w:t>2</w:t>
+              <w:t>3</w:t>
+            </w:r>
+            <w:r>
+              <w:rPr>
+                <w:noProof/>
+                <w:webHidden/>
+              </w:rPr>
+              <w:fldChar w:fldCharType="end"/>
+            </w:r>
+          </w:hyperlink>
+        </w:p>
+        <w:p>
+          <w:pPr>
+            <w:pStyle w:val="TOC2"/>
+            <w:tabs>
+              <w:tab w:val="right" w:leader="dot" w:pos="9016"/>
+            </w:tabs>
+            <w:rPr>
+              <w:noProof/>
+            </w:rPr>
+          </w:pPr>
+          <w:hyperlink w:anchor="_Toc22799785" w:history="1">
+            <w:r>
+              <w:rPr>
+                <w:rStyle w:val="Hyperlink"/>
+                <w:noProof/>
+              </w:rPr>
+              <w:t>3.2 Software</w:t>
+            </w:r>
+            <w:r>
+              <w:rPr>
+                <w:noProof/>
+                <w:webHidden/>
+              </w:rPr>
+              <w:tab/>
+            </w:r>
+            <w:r>
+              <w:rPr>
+                <w:noProof/>
+                <w:webHidden/>
+              </w:rPr>
+              <w:fldChar w:fldCharType="begin"/>
+            </w:r>
+            <w:r>
+              <w:rPr>
+                <w:noProof/>
+                <w:webHidden/>
+              </w:rPr>
+              <w:instrText xml:space="preserve"> PAGEREF _Toc22799785 \h </w:instrText>
+            </w:r>
+            <w:r>
+              <w:rPr>
+                <w:noProof/>
+                <w:webHidden/>
+              </w:rPr>
+            </w:r>
+            <w:r>
+              <w:rPr>
+                <w:noProof/>
+                <w:webHidden/>
+              </w:rPr>
+              <w:fldChar w:fldCharType="separate"/>
+            </w:r>
+            <w:r>
+              <w:rPr>
+                <w:noProof/>
+                <w:webHidden/>
+              </w:rPr>
+              <w:t>3</w:t>
+            </w:r>
+            <w:r>
+              <w:rPr>
+                <w:noProof/>
+                <w:webHidden/>
+              </w:rPr>
+              <w:fldChar w:fldCharType="end"/>
+            </w:r>
+          </w:hyperlink>
+        </w:p>
+        <w:p>
+          <w:pPr>
+            <w:pStyle w:val="TOC2"/>
+            <w:tabs>
+              <w:tab w:val="right" w:leader="dot" w:pos="9016"/>
+            </w:tabs>
+            <w:rPr>
+              <w:noProof/>
+            </w:rPr>
+          </w:pPr>
+          <w:hyperlink w:anchor="_Toc22799786" w:history="1">
+            <w:r>
+              <w:rPr>
+                <w:rStyle w:val="Hyperlink"/>
+                <w:noProof/>
+              </w:rPr>
+              <w:t>3.3 Training Data</w:t>
+            </w:r>
+            <w:r>
+              <w:rPr>
+                <w:noProof/>
+                <w:webHidden/>
+              </w:rPr>
+              <w:tab/>
+            </w:r>
+            <w:r>
+              <w:rPr>
+                <w:noProof/>
+                <w:webHidden/>
+              </w:rPr>
+              <w:fldChar w:fldCharType="begin"/>
+            </w:r>
+            <w:r>
+              <w:rPr>
+                <w:noProof/>
+                <w:webHidden/>
+              </w:rPr>
+              <w:instrText xml:space="preserve"> PAGEREF _Toc22799786 \h </w:instrText>
+            </w:r>
+            <w:r>
+              <w:rPr>
+                <w:noProof/>
+                <w:webHidden/>
+              </w:rPr>
+            </w:r>
+            <w:r>
+              <w:rPr>
+                <w:noProof/>
+                <w:webHidden/>
+              </w:rPr>
+              <w:fldChar w:fldCharType="separate"/>
+            </w:r>
+            <w:r>
+              <w:rPr>
+                <w:noProof/>
+                <w:webHidden/>
+              </w:rPr>
+              <w:t>3</w:t>
             </w:r>
             <w:r>
               <w:rPr>
@@ -497,16 +1053,86 @@
               <w:tab w:val="right" w:leader="dot" w:pos="9016"/>
             </w:tabs>
             <w:rPr>
+              <w:rFonts w:eastAsiaTheme="minorEastAsia"/>
+              <w:noProof/>
+              <w:lang w:eastAsia="en-GB"/>
+            </w:rPr>
+          </w:pPr>
+          <w:hyperlink w:anchor="_Toc22799787" w:history="1">
+            <w:r>
+              <w:rPr>
+                <w:rStyle w:val="Hyperlink"/>
+                <w:noProof/>
+              </w:rPr>
+              <w:t>Chapter 4: Creating the Learning AI</w:t>
+            </w:r>
+            <w:r>
+              <w:rPr>
+                <w:noProof/>
+                <w:webHidden/>
+              </w:rPr>
+              <w:tab/>
+            </w:r>
+            <w:r>
+              <w:rPr>
+                <w:noProof/>
+                <w:webHidden/>
+              </w:rPr>
+              <w:fldChar w:fldCharType="begin"/>
+            </w:r>
+            <w:r>
+              <w:rPr>
+                <w:noProof/>
+                <w:webHidden/>
+              </w:rPr>
+              <w:instrText xml:space="preserve"> PAGEREF _Toc22799787 \h </w:instrText>
+            </w:r>
+            <w:r>
+              <w:rPr>
+                <w:noProof/>
+                <w:webHidden/>
+              </w:rPr>
+            </w:r>
+            <w:r>
+              <w:rPr>
+                <w:noProof/>
+                <w:webHidden/>
+              </w:rPr>
+              <w:fldChar w:fldCharType="separate"/>
+            </w:r>
+            <w:r>
+              <w:rPr>
+                <w:noProof/>
+                <w:webHidden/>
+              </w:rPr>
+              <w:t>3</w:t>
+            </w:r>
+            <w:r>
+              <w:rPr>
+                <w:noProof/>
+                <w:webHidden/>
+              </w:rPr>
+              <w:fldChar w:fldCharType="end"/>
+            </w:r>
+          </w:hyperlink>
+        </w:p>
+        <w:p>
+          <w:pPr>
+            <w:pStyle w:val="TOC2"/>
+            <w:tabs>
+              <w:tab w:val="right" w:leader="dot" w:pos="9016"/>
+            </w:tabs>
+            <w:rPr>
               <w:noProof/>
             </w:rPr>
           </w:pPr>
-          <w:hyperlink w:anchor="_Toc22568645" w:history="1">
+          <w:hyperlink w:anchor="_Toc22799788" w:history="1">
             <w:r>
               <w:rPr>
                 <w:rStyle w:val="Hyperlink"/>
                 <w:noProof/>
               </w:rPr>
-              <w:t>Chapter 4: Research</w:t>
+              <w:t>4.1 Building the AI</w:t>
             </w:r>
             <w:r>
               <w:rPr>
@@ -527,7 +1153,7 @@
                 <w:noProof/>
                 <w:webHidden/>
               </w:rPr>
-              <w:instrText xml:space="preserve"> PAGEREF _Toc22568645 \h </w:instrText>
+              <w:instrText xml:space="preserve"> PAGEREF _Toc22799788 \h </w:instrText>
             </w:r>
             <w:r>
               <w:rPr>
@@ -547,7 +1173,279 @@
                 <w:noProof/>
                 <w:webHidden/>
               </w:rPr>
-              <w:t>2</w:t>
+              <w:t>3</w:t>
+            </w:r>
+            <w:r>
+              <w:rPr>
+                <w:noProof/>
+                <w:webHidden/>
+              </w:rPr>
+              <w:fldChar w:fldCharType="end"/>
+            </w:r>
+          </w:hyperlink>
+        </w:p>
+        <w:p>
+          <w:pPr>
+            <w:pStyle w:val="TOC2"/>
+            <w:tabs>
+              <w:tab w:val="right" w:leader="dot" w:pos="9016"/>
+            </w:tabs>
+            <w:rPr>
+              <w:noProof/>
+            </w:rPr>
+          </w:pPr>
+          <w:hyperlink w:anchor="_Toc22799789" w:history="1">
+            <w:r>
+              <w:rPr>
+                <w:rStyle w:val="Hyperlink"/>
+                <w:noProof/>
+              </w:rPr>
+              <w:t>4.2 Training the AI</w:t>
+            </w:r>
+            <w:r>
+              <w:rPr>
+                <w:noProof/>
+                <w:webHidden/>
+              </w:rPr>
+              <w:tab/>
+            </w:r>
+            <w:r>
+              <w:rPr>
+                <w:noProof/>
+                <w:webHidden/>
+              </w:rPr>
+              <w:fldChar w:fldCharType="begin"/>
+            </w:r>
+            <w:r>
+              <w:rPr>
+                <w:noProof/>
+                <w:webHidden/>
+              </w:rPr>
+              <w:instrText xml:space="preserve"> PAGEREF _Toc22799789 \h </w:instrText>
+            </w:r>
+            <w:r>
+              <w:rPr>
+                <w:noProof/>
+                <w:webHidden/>
+              </w:rPr>
+            </w:r>
+            <w:r>
+              <w:rPr>
+                <w:noProof/>
+                <w:webHidden/>
+              </w:rPr>
+              <w:fldChar w:fldCharType="separate"/>
+            </w:r>
+            <w:r>
+              <w:rPr>
+                <w:noProof/>
+                <w:webHidden/>
+              </w:rPr>
+              <w:t>3</w:t>
+            </w:r>
+            <w:r>
+              <w:rPr>
+                <w:noProof/>
+                <w:webHidden/>
+              </w:rPr>
+              <w:fldChar w:fldCharType="end"/>
+            </w:r>
+          </w:hyperlink>
+        </w:p>
+        <w:p>
+          <w:pPr>
+            <w:pStyle w:val="TOC2"/>
+            <w:tabs>
+              <w:tab w:val="right" w:leader="dot" w:pos="9016"/>
+            </w:tabs>
+            <w:rPr>
+              <w:noProof/>
+            </w:rPr>
+          </w:pPr>
+          <w:hyperlink w:anchor="_Toc22799790" w:history="1">
+            <w:r>
+              <w:rPr>
+                <w:rStyle w:val="Hyperlink"/>
+                <w:noProof/>
+              </w:rPr>
+              <w:t>4.3 Testing the AI</w:t>
+            </w:r>
+            <w:r>
+              <w:rPr>
+                <w:noProof/>
+                <w:webHidden/>
+              </w:rPr>
+              <w:tab/>
+            </w:r>
+            <w:r>
+              <w:rPr>
+                <w:noProof/>
+                <w:webHidden/>
+              </w:rPr>
+              <w:fldChar w:fldCharType="begin"/>
+            </w:r>
+            <w:r>
+              <w:rPr>
+                <w:noProof/>
+                <w:webHidden/>
+              </w:rPr>
+              <w:instrText xml:space="preserve"> PAGEREF _Toc22799790 \h </w:instrText>
+            </w:r>
+            <w:r>
+              <w:rPr>
+                <w:noProof/>
+                <w:webHidden/>
+              </w:rPr>
+            </w:r>
+            <w:r>
+              <w:rPr>
+                <w:noProof/>
+                <w:webHidden/>
+              </w:rPr>
+              <w:fldChar w:fldCharType="separate"/>
+            </w:r>
+            <w:r>
+              <w:rPr>
+                <w:noProof/>
+                <w:webHidden/>
+              </w:rPr>
+              <w:t>3</w:t>
+            </w:r>
+            <w:r>
+              <w:rPr>
+                <w:noProof/>
+                <w:webHidden/>
+              </w:rPr>
+              <w:fldChar w:fldCharType="end"/>
+            </w:r>
+          </w:hyperlink>
+        </w:p>
+        <w:p>
+          <w:pPr>
+            <w:pStyle w:val="TOC2"/>
+            <w:tabs>
+              <w:tab w:val="right" w:leader="dot" w:pos="9016"/>
+            </w:tabs>
+            <w:rPr>
+              <w:noProof/>
+            </w:rPr>
+          </w:pPr>
+          <w:hyperlink w:anchor="_Toc22799791" w:history="1">
+            <w:r>
+              <w:rPr>
+                <w:rStyle w:val="Hyperlink"/>
+                <w:noProof/>
+              </w:rPr>
+              <w:t>4.4 Initial analysis of the effectiveness</w:t>
+            </w:r>
+            <w:r>
+              <w:rPr>
+                <w:noProof/>
+                <w:webHidden/>
+              </w:rPr>
+              <w:tab/>
+            </w:r>
+            <w:r>
+              <w:rPr>
+                <w:noProof/>
+                <w:webHidden/>
+              </w:rPr>
+              <w:fldChar w:fldCharType="begin"/>
+            </w:r>
+            <w:r>
+              <w:rPr>
+                <w:noProof/>
+                <w:webHidden/>
+              </w:rPr>
+              <w:instrText xml:space="preserve"> PAGEREF _Toc22799791 \h </w:instrText>
+            </w:r>
+            <w:r>
+              <w:rPr>
+                <w:noProof/>
+                <w:webHidden/>
+              </w:rPr>
+            </w:r>
+            <w:r>
+              <w:rPr>
+                <w:noProof/>
+                <w:webHidden/>
+              </w:rPr>
+              <w:fldChar w:fldCharType="separate"/>
+            </w:r>
+            <w:r>
+              <w:rPr>
+                <w:noProof/>
+                <w:webHidden/>
+              </w:rPr>
+              <w:t>3</w:t>
+            </w:r>
+            <w:r>
+              <w:rPr>
+                <w:noProof/>
+                <w:webHidden/>
+              </w:rPr>
+              <w:fldChar w:fldCharType="end"/>
+            </w:r>
+          </w:hyperlink>
+        </w:p>
+        <w:p>
+          <w:pPr>
+            <w:pStyle w:val="TOC2"/>
+            <w:tabs>
+              <w:tab w:val="right" w:leader="dot" w:pos="9016"/>
+            </w:tabs>
+            <w:rPr>
+              <w:noProof/>
+            </w:rPr>
+          </w:pPr>
+          <w:hyperlink w:anchor="_Toc22799792" w:history="1">
+            <w:r>
+              <w:rPr>
+                <w:rStyle w:val="Hyperlink"/>
+                <w:noProof/>
+              </w:rPr>
+              <w:t>4.5 Performance</w:t>
+            </w:r>
+            <w:r>
+              <w:rPr>
+                <w:noProof/>
+                <w:webHidden/>
+              </w:rPr>
+              <w:tab/>
+            </w:r>
+            <w:r>
+              <w:rPr>
+                <w:noProof/>
+                <w:webHidden/>
+              </w:rPr>
+              <w:fldChar w:fldCharType="begin"/>
+            </w:r>
+            <w:r>
+              <w:rPr>
+                <w:noProof/>
+                <w:webHidden/>
+              </w:rPr>
+              <w:instrText xml:space="preserve"> PAGEREF _Toc22799792 \h </w:instrText>
+            </w:r>
+            <w:r>
+              <w:rPr>
+                <w:noProof/>
+                <w:webHidden/>
+              </w:rPr>
+            </w:r>
+            <w:r>
+              <w:rPr>
+                <w:noProof/>
+                <w:webHidden/>
+              </w:rPr>
+              <w:fldChar w:fldCharType="separate"/>
+            </w:r>
+            <w:r>
+              <w:rPr>
+                <w:noProof/>
+                <w:webHidden/>
+              </w:rPr>
+              <w:t>3</w:t>
             </w:r>
             <w:r>
               <w:rPr>
@@ -565,16 +1463,86 @@
               <w:tab w:val="right" w:leader="dot" w:pos="9016"/>
             </w:tabs>
             <w:rPr>
+              <w:rFonts w:eastAsiaTheme="minorEastAsia"/>
+              <w:noProof/>
+              <w:lang w:eastAsia="en-GB"/>
+            </w:rPr>
+          </w:pPr>
+          <w:hyperlink w:anchor="_Toc22799793" w:history="1">
+            <w:r>
+              <w:rPr>
+                <w:rStyle w:val="Hyperlink"/>
+                <w:noProof/>
+              </w:rPr>
+              <w:t>Chapter 5: Group Study</w:t>
+            </w:r>
+            <w:r>
+              <w:rPr>
+                <w:noProof/>
+                <w:webHidden/>
+              </w:rPr>
+              <w:tab/>
+            </w:r>
+            <w:r>
+              <w:rPr>
+                <w:noProof/>
+                <w:webHidden/>
+              </w:rPr>
+              <w:fldChar w:fldCharType="begin"/>
+            </w:r>
+            <w:r>
+              <w:rPr>
+                <w:noProof/>
+                <w:webHidden/>
+              </w:rPr>
+              <w:instrText xml:space="preserve"> PAGEREF _Toc22799793 \h </w:instrText>
+            </w:r>
+            <w:r>
+              <w:rPr>
+                <w:noProof/>
+                <w:webHidden/>
+              </w:rPr>
+            </w:r>
+            <w:r>
+              <w:rPr>
+                <w:noProof/>
+                <w:webHidden/>
+              </w:rPr>
+              <w:fldChar w:fldCharType="separate"/>
+            </w:r>
+            <w:r>
+              <w:rPr>
+                <w:noProof/>
+                <w:webHidden/>
+              </w:rPr>
+              <w:t>3</w:t>
+            </w:r>
+            <w:r>
+              <w:rPr>
+                <w:noProof/>
+                <w:webHidden/>
+              </w:rPr>
+              <w:fldChar w:fldCharType="end"/>
+            </w:r>
+          </w:hyperlink>
+        </w:p>
+        <w:p>
+          <w:pPr>
+            <w:pStyle w:val="TOC2"/>
+            <w:tabs>
+              <w:tab w:val="right" w:leader="dot" w:pos="9016"/>
+            </w:tabs>
+            <w:rPr>
               <w:noProof/>
             </w:rPr>
           </w:pPr>
-          <w:hyperlink w:anchor="_Toc22568646" w:history="1">
+          <w:hyperlink w:anchor="_Toc22799794" w:history="1">
             <w:r>
               <w:rPr>
                 <w:rStyle w:val="Hyperlink"/>
                 <w:noProof/>
               </w:rPr>
-              <w:t>Chapter 5: Results &amp; Findings</w:t>
+              <w:t>5.1 Selecting Members for the group</w:t>
             </w:r>
             <w:r>
               <w:rPr>
@@ -595,7 +1563,7 @@
                 <w:noProof/>
                 <w:webHidden/>
               </w:rPr>
-              <w:instrText xml:space="preserve"> PAGEREF _Toc22568646 \h </w:instrText>
+              <w:instrText xml:space="preserve"> PAGEREF _Toc22799794 \h </w:instrText>
             </w:r>
             <w:r>
               <w:rPr>
@@ -615,7 +1583,143 @@
                 <w:noProof/>
                 <w:webHidden/>
               </w:rPr>
-              <w:t>2</w:t>
+              <w:t>3</w:t>
+            </w:r>
+            <w:r>
+              <w:rPr>
+                <w:noProof/>
+                <w:webHidden/>
+              </w:rPr>
+              <w:fldChar w:fldCharType="end"/>
+            </w:r>
+          </w:hyperlink>
+        </w:p>
+        <w:p>
+          <w:pPr>
+            <w:pStyle w:val="TOC2"/>
+            <w:tabs>
+              <w:tab w:val="right" w:leader="dot" w:pos="9016"/>
+            </w:tabs>
+            <w:rPr>
+              <w:noProof/>
+            </w:rPr>
+          </w:pPr>
+          <w:hyperlink w:anchor="_Toc22799795" w:history="1">
+            <w:r>
+              <w:rPr>
+                <w:rStyle w:val="Hyperlink"/>
+                <w:noProof/>
+              </w:rPr>
+              <w:t>5.2 Blind Test</w:t>
+            </w:r>
+            <w:r>
+              <w:rPr>
+                <w:noProof/>
+                <w:webHidden/>
+              </w:rPr>
+              <w:tab/>
+            </w:r>
+            <w:r>
+              <w:rPr>
+                <w:noProof/>
+                <w:webHidden/>
+              </w:rPr>
+              <w:fldChar w:fldCharType="begin"/>
+            </w:r>
+            <w:r>
+              <w:rPr>
+                <w:noProof/>
+                <w:webHidden/>
+              </w:rPr>
+              <w:instrText xml:space="preserve"> PAGEREF _Toc22799795 \h </w:instrText>
+            </w:r>
+            <w:r>
+              <w:rPr>
+                <w:noProof/>
+                <w:webHidden/>
+              </w:rPr>
+            </w:r>
+            <w:r>
+              <w:rPr>
+                <w:noProof/>
+                <w:webHidden/>
+              </w:rPr>
+              <w:fldChar w:fldCharType="separate"/>
+            </w:r>
+            <w:r>
+              <w:rPr>
+                <w:noProof/>
+                <w:webHidden/>
+              </w:rPr>
+              <w:t>3</w:t>
+            </w:r>
+            <w:r>
+              <w:rPr>
+                <w:noProof/>
+                <w:webHidden/>
+              </w:rPr>
+              <w:fldChar w:fldCharType="end"/>
+            </w:r>
+          </w:hyperlink>
+        </w:p>
+        <w:p>
+          <w:pPr>
+            <w:pStyle w:val="TOC2"/>
+            <w:tabs>
+              <w:tab w:val="right" w:leader="dot" w:pos="9016"/>
+            </w:tabs>
+            <w:rPr>
+              <w:noProof/>
+            </w:rPr>
+          </w:pPr>
+          <w:hyperlink w:anchor="_Toc22799796" w:history="1">
+            <w:r>
+              <w:rPr>
+                <w:rStyle w:val="Hyperlink"/>
+                <w:noProof/>
+              </w:rPr>
+              <w:t>5.3 AIs adaption to players</w:t>
+            </w:r>
+            <w:r>
+              <w:rPr>
+                <w:noProof/>
+                <w:webHidden/>
+              </w:rPr>
+              <w:tab/>
+            </w:r>
+            <w:r>
+              <w:rPr>
+                <w:noProof/>
+                <w:webHidden/>
+              </w:rPr>
+              <w:fldChar w:fldCharType="begin"/>
+            </w:r>
+            <w:r>
+              <w:rPr>
+                <w:noProof/>
+                <w:webHidden/>
+              </w:rPr>
+              <w:instrText xml:space="preserve"> PAGEREF _Toc22799796 \h </w:instrText>
+            </w:r>
+            <w:r>
+              <w:rPr>
+                <w:noProof/>
+                <w:webHidden/>
+              </w:rPr>
+            </w:r>
+            <w:r>
+              <w:rPr>
+                <w:noProof/>
+                <w:webHidden/>
+              </w:rPr>
+              <w:fldChar w:fldCharType="separate"/>
+            </w:r>
+            <w:r>
+              <w:rPr>
+                <w:noProof/>
+                <w:webHidden/>
+              </w:rPr>
+              <w:t>3</w:t>
             </w:r>
             <w:r>
               <w:rPr>
@@ -633,16 +1737,86 @@
               <w:tab w:val="right" w:leader="dot" w:pos="9016"/>
             </w:tabs>
             <w:rPr>
+              <w:rFonts w:eastAsiaTheme="minorEastAsia"/>
+              <w:noProof/>
+              <w:lang w:eastAsia="en-GB"/>
+            </w:rPr>
+          </w:pPr>
+          <w:hyperlink w:anchor="_Toc22799797" w:history="1">
+            <w:r>
+              <w:rPr>
+                <w:rStyle w:val="Hyperlink"/>
+                <w:noProof/>
+              </w:rPr>
+              <w:t>Chapter 6: Results &amp; Findings</w:t>
+            </w:r>
+            <w:r>
+              <w:rPr>
+                <w:noProof/>
+                <w:webHidden/>
+              </w:rPr>
+              <w:tab/>
+            </w:r>
+            <w:r>
+              <w:rPr>
+                <w:noProof/>
+                <w:webHidden/>
+              </w:rPr>
+              <w:fldChar w:fldCharType="begin"/>
+            </w:r>
+            <w:r>
+              <w:rPr>
+                <w:noProof/>
+                <w:webHidden/>
+              </w:rPr>
+              <w:instrText xml:space="preserve"> PAGEREF _Toc22799797 \h </w:instrText>
+            </w:r>
+            <w:r>
+              <w:rPr>
+                <w:noProof/>
+                <w:webHidden/>
+              </w:rPr>
+            </w:r>
+            <w:r>
+              <w:rPr>
+                <w:noProof/>
+                <w:webHidden/>
+              </w:rPr>
+              <w:fldChar w:fldCharType="separate"/>
+            </w:r>
+            <w:r>
+              <w:rPr>
+                <w:noProof/>
+                <w:webHidden/>
+              </w:rPr>
+              <w:t>3</w:t>
+            </w:r>
+            <w:r>
+              <w:rPr>
+                <w:noProof/>
+                <w:webHidden/>
+              </w:rPr>
+              <w:fldChar w:fldCharType="end"/>
+            </w:r>
+          </w:hyperlink>
+        </w:p>
+        <w:p>
+          <w:pPr>
+            <w:pStyle w:val="TOC2"/>
+            <w:tabs>
+              <w:tab w:val="right" w:leader="dot" w:pos="9016"/>
+            </w:tabs>
+            <w:rPr>
               <w:noProof/>
             </w:rPr>
           </w:pPr>
-          <w:hyperlink w:anchor="_Toc22568647" w:history="1">
+          <w:hyperlink w:anchor="_Toc22799798" w:history="1">
             <w:r>
               <w:rPr>
                 <w:rStyle w:val="Hyperlink"/>
                 <w:noProof/>
               </w:rPr>
-              <w:t>Chapter 6: Discussion</w:t>
+              <w:t>5.1 Group 1</w:t>
             </w:r>
             <w:r>
               <w:rPr>
@@ -663,7 +1837,7 @@
                 <w:noProof/>
                 <w:webHidden/>
               </w:rPr>
-              <w:instrText xml:space="preserve"> PAGEREF _Toc22568647 \h </w:instrText>
+              <w:instrText xml:space="preserve"> PAGEREF _Toc22799798 \h </w:instrText>
             </w:r>
             <w:r>
               <w:rPr>
@@ -683,7 +1857,211 @@
                 <w:noProof/>
                 <w:webHidden/>
               </w:rPr>
-              <w:t>2</w:t>
+              <w:t>3</w:t>
+            </w:r>
+            <w:r>
+              <w:rPr>
+                <w:noProof/>
+                <w:webHidden/>
+              </w:rPr>
+              <w:fldChar w:fldCharType="end"/>
+            </w:r>
+          </w:hyperlink>
+        </w:p>
+        <w:p>
+          <w:pPr>
+            <w:pStyle w:val="TOC2"/>
+            <w:tabs>
+              <w:tab w:val="right" w:leader="dot" w:pos="9016"/>
+            </w:tabs>
+            <w:rPr>
+              <w:noProof/>
+            </w:rPr>
+          </w:pPr>
+          <w:hyperlink w:anchor="_Toc22799799" w:history="1">
+            <w:r>
+              <w:rPr>
+                <w:rStyle w:val="Hyperlink"/>
+                <w:noProof/>
+              </w:rPr>
+              <w:t>5.2 Group 2</w:t>
+            </w:r>
+            <w:r>
+              <w:rPr>
+                <w:noProof/>
+                <w:webHidden/>
+              </w:rPr>
+              <w:tab/>
+            </w:r>
+            <w:r>
+              <w:rPr>
+                <w:noProof/>
+                <w:webHidden/>
+              </w:rPr>
+              <w:fldChar w:fldCharType="begin"/>
+            </w:r>
+            <w:r>
+              <w:rPr>
+                <w:noProof/>
+                <w:webHidden/>
+              </w:rPr>
+              <w:instrText xml:space="preserve"> PAGEREF _Toc22799799 \h </w:instrText>
+            </w:r>
+            <w:r>
+              <w:rPr>
+                <w:noProof/>
+                <w:webHidden/>
+              </w:rPr>
+            </w:r>
+            <w:r>
+              <w:rPr>
+                <w:noProof/>
+                <w:webHidden/>
+              </w:rPr>
+              <w:fldChar w:fldCharType="separate"/>
+            </w:r>
+            <w:r>
+              <w:rPr>
+                <w:noProof/>
+                <w:webHidden/>
+              </w:rPr>
+              <w:t>3</w:t>
+            </w:r>
+            <w:r>
+              <w:rPr>
+                <w:noProof/>
+                <w:webHidden/>
+              </w:rPr>
+              <w:fldChar w:fldCharType="end"/>
+            </w:r>
+          </w:hyperlink>
+        </w:p>
+        <w:p>
+          <w:pPr>
+            <w:pStyle w:val="TOC2"/>
+            <w:tabs>
+              <w:tab w:val="right" w:leader="dot" w:pos="9016"/>
+            </w:tabs>
+            <w:rPr>
+              <w:noProof/>
+            </w:rPr>
+          </w:pPr>
+          <w:hyperlink w:anchor="_Toc22799800" w:history="1">
+            <w:r>
+              <w:rPr>
+                <w:rStyle w:val="Hyperlink"/>
+                <w:noProof/>
+              </w:rPr>
+              <w:t>5.3 Performance Results</w:t>
+            </w:r>
+            <w:r>
+              <w:rPr>
+                <w:noProof/>
+                <w:webHidden/>
+              </w:rPr>
+              <w:tab/>
+            </w:r>
+            <w:r>
+              <w:rPr>
+                <w:noProof/>
+                <w:webHidden/>
+              </w:rPr>
+              <w:fldChar w:fldCharType="begin"/>
+            </w:r>
+            <w:r>
+              <w:rPr>
+                <w:noProof/>
+                <w:webHidden/>
+              </w:rPr>
+              <w:instrText xml:space="preserve"> PAGEREF _Toc22799800 \h </w:instrText>
+            </w:r>
+            <w:r>
+              <w:rPr>
+                <w:noProof/>
+                <w:webHidden/>
+              </w:rPr>
+            </w:r>
+            <w:r>
+              <w:rPr>
+                <w:noProof/>
+                <w:webHidden/>
+              </w:rPr>
+              <w:fldChar w:fldCharType="separate"/>
+            </w:r>
+            <w:r>
+              <w:rPr>
+                <w:noProof/>
+                <w:webHidden/>
+              </w:rPr>
+              <w:t>3</w:t>
+            </w:r>
+            <w:r>
+              <w:rPr>
+                <w:noProof/>
+                <w:webHidden/>
+              </w:rPr>
+              <w:fldChar w:fldCharType="end"/>
+            </w:r>
+          </w:hyperlink>
+        </w:p>
+        <w:p>
+          <w:pPr>
+            <w:pStyle w:val="TOC2"/>
+            <w:tabs>
+              <w:tab w:val="right" w:leader="dot" w:pos="9016"/>
+            </w:tabs>
+            <w:rPr>
+              <w:noProof/>
+            </w:rPr>
+          </w:pPr>
+          <w:hyperlink w:anchor="_Toc22799801" w:history="1">
+            <w:r>
+              <w:rPr>
+                <w:rStyle w:val="Hyperlink"/>
+                <w:noProof/>
+              </w:rPr>
+              <w:t>5.4 How much did the AI learn</w:t>
+            </w:r>
+            <w:r>
+              <w:rPr>
+                <w:noProof/>
+                <w:webHidden/>
+              </w:rPr>
+              <w:tab/>
+            </w:r>
+            <w:r>
+              <w:rPr>
+                <w:noProof/>
+                <w:webHidden/>
+              </w:rPr>
+              <w:fldChar w:fldCharType="begin"/>
+            </w:r>
+            <w:r>
+              <w:rPr>
+                <w:noProof/>
+                <w:webHidden/>
+              </w:rPr>
+              <w:instrText xml:space="preserve"> PAGEREF _Toc22799801 \h </w:instrText>
+            </w:r>
+            <w:r>
+              <w:rPr>
+                <w:noProof/>
+                <w:webHidden/>
+              </w:rPr>
+            </w:r>
+            <w:r>
+              <w:rPr>
+                <w:noProof/>
+                <w:webHidden/>
+              </w:rPr>
+              <w:fldChar w:fldCharType="separate"/>
+            </w:r>
+            <w:r>
+              <w:rPr>
+                <w:noProof/>
+                <w:webHidden/>
+              </w:rPr>
+              <w:t>3</w:t>
             </w:r>
             <w:r>
               <w:rPr>
@@ -701,15 +2079,157 @@
               <w:tab w:val="right" w:leader="dot" w:pos="9016"/>
             </w:tabs>
             <w:rPr>
+              <w:rFonts w:eastAsiaTheme="minorEastAsia"/>
               <w:noProof/>
+              <w:lang w:eastAsia="en-GB"/>
             </w:rPr>
           </w:pPr>
-          <w:hyperlink w:anchor="_Toc22568648" w:history="1">
+          <w:hyperlink w:anchor="_Toc22799802" w:history="1">
             <w:r>
               <w:rPr>
                 <w:rStyle w:val="Hyperlink"/>
                 <w:noProof/>
               </w:rPr>
+              <w:t>Chapter 7: Discussion</w:t>
+            </w:r>
+            <w:r>
+              <w:rPr>
+                <w:noProof/>
+                <w:webHidden/>
+              </w:rPr>
+              <w:tab/>
+            </w:r>
+            <w:r>
+              <w:rPr>
+                <w:noProof/>
+                <w:webHidden/>
+              </w:rPr>
+              <w:fldChar w:fldCharType="begin"/>
+            </w:r>
+            <w:r>
+              <w:rPr>
+                <w:noProof/>
+                <w:webHidden/>
+              </w:rPr>
+              <w:instrText xml:space="preserve"> PAGEREF _Toc22799802 \h </w:instrText>
+            </w:r>
+            <w:r>
+              <w:rPr>
+                <w:noProof/>
+                <w:webHidden/>
+              </w:rPr>
+            </w:r>
+            <w:r>
+              <w:rPr>
+                <w:noProof/>
+                <w:webHidden/>
+              </w:rPr>
+              <w:fldChar w:fldCharType="separate"/>
+            </w:r>
+            <w:r>
+              <w:rPr>
+                <w:noProof/>
+                <w:webHidden/>
+              </w:rPr>
+              <w:t>3</w:t>
+            </w:r>
+            <w:r>
+              <w:rPr>
+                <w:noProof/>
+                <w:webHidden/>
+              </w:rPr>
+              <w:fldChar w:fldCharType="end"/>
+            </w:r>
+          </w:hyperlink>
+        </w:p>
+        <w:p>
+          <w:pPr>
+            <w:pStyle w:val="TOC1"/>
+            <w:tabs>
+              <w:tab w:val="right" w:leader="dot" w:pos="9016"/>
+            </w:tabs>
+            <w:rPr>
+              <w:rFonts w:eastAsiaTheme="minorEastAsia"/>
+              <w:noProof/>
+              <w:lang w:eastAsia="en-GB"/>
+            </w:rPr>
+          </w:pPr>
+          <w:hyperlink w:anchor="_Toc22799803" w:history="1">
+            <w:r>
+              <w:rPr>
+                <w:rStyle w:val="Hyperlink"/>
+                <w:noProof/>
+              </w:rPr>
+              <w:t>Chapter 8: Conclusion</w:t>
+            </w:r>
+            <w:r>
+              <w:rPr>
+                <w:noProof/>
+                <w:webHidden/>
+              </w:rPr>
+              <w:tab/>
+            </w:r>
+            <w:r>
+              <w:rPr>
+                <w:noProof/>
+                <w:webHidden/>
+              </w:rPr>
+              <w:fldChar w:fldCharType="begin"/>
+            </w:r>
+            <w:r>
+              <w:rPr>
+                <w:noProof/>
+                <w:webHidden/>
+              </w:rPr>
+              <w:instrText xml:space="preserve"> PAGEREF _Toc22799803 \h </w:instrText>
+            </w:r>
+            <w:r>
+              <w:rPr>
+                <w:noProof/>
+                <w:webHidden/>
+              </w:rPr>
+            </w:r>
+            <w:r>
+              <w:rPr>
+                <w:noProof/>
+                <w:webHidden/>
+              </w:rPr>
+              <w:fldChar w:fldCharType="separate"/>
+            </w:r>
+            <w:r>
+              <w:rPr>
+                <w:noProof/>
+                <w:webHidden/>
+              </w:rPr>
+              <w:t>3</w:t>
+            </w:r>
+            <w:r>
+              <w:rPr>
+                <w:noProof/>
+                <w:webHidden/>
+              </w:rPr>
+              <w:fldChar w:fldCharType="end"/>
+            </w:r>
+          </w:hyperlink>
+        </w:p>
+        <w:p>
+          <w:pPr>
+            <w:pStyle w:val="TOC1"/>
+            <w:tabs>
+              <w:tab w:val="right" w:leader="dot" w:pos="9016"/>
+            </w:tabs>
+            <w:rPr>
+              <w:rFonts w:eastAsiaTheme="minorEastAsia"/>
+              <w:noProof/>
+              <w:lang w:eastAsia="en-GB"/>
+            </w:rPr>
+          </w:pPr>
+          <w:hyperlink w:anchor="_Toc22799804" w:history="1">
+            <w:r>
+              <w:rPr>
+                <w:rStyle w:val="Hyperlink"/>
+                <w:noProof/>
+              </w:rPr>
               <w:t>References</w:t>
             </w:r>
             <w:r>
@@ -731,7 +2251,7 @@
                 <w:noProof/>
                 <w:webHidden/>
               </w:rPr>
-              <w:instrText xml:space="preserve"> PAGEREF _Toc22568648 \h </w:instrText>
+              <w:instrText xml:space="preserve"> PAGEREF _Toc22799804 \h </w:instrText>
             </w:r>
             <w:r>
               <w:rPr>
@@ -751,7 +2271,77 @@
                 <w:noProof/>
                 <w:webHidden/>
               </w:rPr>
-              <w:t>2</w:t>
+              <w:t>3</w:t>
+            </w:r>
+            <w:r>
+              <w:rPr>
+                <w:noProof/>
+                <w:webHidden/>
+              </w:rPr>
+              <w:fldChar w:fldCharType="end"/>
+            </w:r>
+          </w:hyperlink>
+        </w:p>
+        <w:p>
+          <w:pPr>
+            <w:pStyle w:val="TOC1"/>
+            <w:tabs>
+              <w:tab w:val="right" w:leader="dot" w:pos="9016"/>
+            </w:tabs>
+            <w:rPr>
+              <w:rFonts w:eastAsiaTheme="minorEastAsia"/>
+              <w:noProof/>
+              <w:lang w:eastAsia="en-GB"/>
+            </w:rPr>
+          </w:pPr>
+          <w:hyperlink w:anchor="_Toc22799805" w:history="1">
+            <w:r>
+              <w:rPr>
+                <w:rStyle w:val="Hyperlink"/>
+                <w:noProof/>
+              </w:rPr>
+              <w:t>Appendences</w:t>
+            </w:r>
+            <w:r>
+              <w:rPr>
+                <w:noProof/>
+                <w:webHidden/>
+              </w:rPr>
+              <w:tab/>
+            </w:r>
+            <w:r>
+              <w:rPr>
+                <w:noProof/>
+                <w:webHidden/>
+              </w:rPr>
+              <w:fldChar w:fldCharType="begin"/>
+            </w:r>
+            <w:r>
+              <w:rPr>
+                <w:noProof/>
+                <w:webHidden/>
+              </w:rPr>
+              <w:instrText xml:space="preserve"> PAGEREF _Toc22799805 \h </w:instrText>
+            </w:r>
+            <w:r>
+              <w:rPr>
+                <w:noProof/>
+                <w:webHidden/>
+              </w:rPr>
+            </w:r>
+            <w:r>
+              <w:rPr>
+                <w:noProof/>
+                <w:webHidden/>
+              </w:rPr>
+              <w:fldChar w:fldCharType="separate"/>
+            </w:r>
+            <w:r>
+              <w:rPr>
+                <w:noProof/>
+                <w:webHidden/>
+              </w:rPr>
+              <w:t>3</w:t>
             </w:r>
             <w:r>
               <w:rPr>
@@ -779,7 +2369,7 @@
       <w:pPr>
         <w:pStyle w:val="Heading1"/>
       </w:pPr>
-      <w:bookmarkStart w:id="1" w:name="_Toc22568641"/>
+      <w:bookmarkStart w:id="1" w:name="_Toc22799775"/>
       <w:r>
         <w:t>Terminology</w:t>
       </w:r>
@@ -792,7 +2382,7 @@
       <w:pPr>
         <w:pStyle w:val="Heading1"/>
       </w:pPr>
-      <w:bookmarkStart w:id="2" w:name="_Toc22568642"/>
+      <w:bookmarkStart w:id="2" w:name="_Toc22799776"/>
       <w:r>
         <w:t>Chapter 1: Introduction</w:t>
       </w:r>
@@ -802,7 +2392,7 @@
       <w:pPr>
         <w:pStyle w:val="Heading1"/>
       </w:pPr>
-      <w:bookmarkStart w:id="3" w:name="_Toc22568643"/>
+      <w:bookmarkStart w:id="3" w:name="_Toc22799777"/>
       <w:r>
         <w:t>Chapter 2: Literature Review</w:t>
       </w:r>
@@ -813,328 +2403,1115 @@
         <w:pStyle w:val="Heading2"/>
       </w:pPr>
       <w:r>
+        <w:t xml:space="preserve">2.1 </w:t>
+      </w:r>
+      <w:r>
+        <w:t xml:space="preserve">Introduction into Artificial Intelligence in video games </w:t>
+      </w:r>
+    </w:p>
+    <w:p>
+      <w:pPr>
+        <w:rPr>
+          <w:color w:val="000000"/>
+        </w:rPr>
+      </w:pPr>
+      <w:r>
+        <w:t xml:space="preserve">Artificial Intelligence is a collection of tools and algorithms that attempt to imitate </w:t>
+      </w:r>
+      <w:r>
+        <w:t>intelligence Gordon</w:t>
+      </w:r>
+      <w:r>
+        <w:rPr>
+          <w:color w:val="000000"/>
+        </w:rPr>
+        <w:t xml:space="preserve">, B. M. (2011). Artificial intelligence </w:t>
+      </w:r>
+      <w:proofErr w:type="gramStart"/>
+      <w:r>
+        <w:rPr>
+          <w:color w:val="000000"/>
+        </w:rPr>
+        <w:t>are</w:t>
+      </w:r>
+      <w:proofErr w:type="gramEnd"/>
+      <w:r>
+        <w:rPr>
+          <w:color w:val="000000"/>
+        </w:rPr>
+        <w:t xml:space="preserve"> used in video games to create </w:t>
+      </w:r>
+      <w:r>
+        <w:rPr>
+          <w:color w:val="000000"/>
+        </w:rPr>
+        <w:t>non-player</w:t>
+      </w:r>
+      <w:r>
+        <w:rPr>
+          <w:color w:val="000000"/>
+        </w:rPr>
+        <w:t xml:space="preserve"> characters </w:t>
+      </w:r>
+      <w:r>
+        <w:rPr>
+          <w:color w:val="000000"/>
+        </w:rPr>
+        <w:t xml:space="preserve">(NPCS) </w:t>
+      </w:r>
+      <w:r>
+        <w:rPr>
+          <w:color w:val="000000"/>
+        </w:rPr>
+        <w:t xml:space="preserve">which interact with the world </w:t>
+      </w:r>
+      <w:r>
+        <w:rPr>
+          <w:color w:val="000000"/>
+        </w:rPr>
+        <w:t xml:space="preserve">and player(s). In Real Time Strategy games such as Planetary Annihilation </w:t>
+      </w:r>
+      <w:sdt>
+        <w:sdtPr>
+          <w:rPr>
+            <w:color w:val="000000"/>
+          </w:rPr>
+          <w:id w:val="-1856263424"/>
+          <w:citation/>
+        </w:sdtPr>
+        <w:sdtEndPr/>
+        <w:sdtContent>
+          <w:r>
+            <w:rPr>
+              <w:color w:val="000000"/>
+            </w:rPr>
+            <w:fldChar w:fldCharType="begin"/>
+          </w:r>
+          <w:r>
+            <w:rPr>
+              <w:color w:val="000000"/>
+            </w:rPr>
+            <w:instrText xml:space="preserve">CITATION Sta15 \l 2057 </w:instrText>
+          </w:r>
+          <w:r>
+            <w:rPr>
+              <w:color w:val="000000"/>
+            </w:rPr>
+            <w:fldChar w:fldCharType="separate"/>
+          </w:r>
+          <w:r>
+            <w:rPr>
+              <w:noProof/>
+              <w:color w:val="000000"/>
+            </w:rPr>
+            <w:t>( Star Theory Games, 2015)</w:t>
+          </w:r>
+          <w:r>
+            <w:rPr>
+              <w:color w:val="000000"/>
+            </w:rPr>
+            <w:fldChar w:fldCharType="end"/>
+          </w:r>
+        </w:sdtContent>
+      </w:sdt>
+      <w:r>
+        <w:rPr>
+          <w:color w:val="000000"/>
+        </w:rPr>
+        <w:t xml:space="preserve"> the NPCs use Artificial intelligence to battle each other in a global battle for dominance, in these styles of games the player will control where the units go but battles are usually automated. </w:t>
+      </w:r>
+    </w:p>
+    <w:p>
+      <w:pPr>
+        <w:rPr>
+          <w:color w:val="000000"/>
+        </w:rPr>
+      </w:pPr>
+    </w:p>
+    <w:p>
+      <w:pPr>
+        <w:rPr>
+          <w:color w:val="000000"/>
+        </w:rPr>
+      </w:pPr>
+      <w:r>
+        <w:t xml:space="preserve">Video game, artificial intelligence uses two main techniques, goal-driven behaviour and behaviour trees.  </w:t>
+      </w:r>
+      <w:r>
+        <w:rPr>
+          <w:color w:val="000000"/>
+        </w:rPr>
+        <w:t>These intelligence algorithms are designed to imitate realistic patterns set out by the programmers and are not designed to be realistic.</w:t>
+      </w:r>
+    </w:p>
+    <w:p>
+      <w:r>
+        <w:t xml:space="preserve">In most video games artificial intelligence is meeting gamers standards with some recent modern games creating challenging AI for players to combat in their objectives in the game. Such games like </w:t>
+      </w:r>
+      <w:r>
+        <w:lastRenderedPageBreak/>
+        <w:t xml:space="preserve">Heat signature use techniques like procedural generation and goal driven behaviour to create a dynamic and challenging game. </w:t>
+      </w:r>
+    </w:p>
+    <w:p>
+      <w:r>
+        <w:t>However, the AI can only adapt to a certain calibre of player level, and if players try new and untried tactics the AI may not be able to respond, often is the case that players find the AI weakness’s and exploit that be it game mechanics or bugs within the intelligence of the NPC</w:t>
+      </w:r>
+      <w:r>
+        <w:t>.</w:t>
+      </w:r>
+    </w:p>
+    <w:p/>
+    <w:p>
+      <w:pPr>
+        <w:pStyle w:val="ListParagraph"/>
+        <w:numPr>
+          <w:ilvl w:val="0"/>
+          <w:numId w:val="1"/>
+        </w:numPr>
+      </w:pPr>
+      <w:r>
+        <w:t>Artificial Intelligence is the simulation of intelligence in video games, these AI use systems such as state machines, goal driven behaviour trees and pathfinding to simulate an intelligence.</w:t>
+      </w:r>
+    </w:p>
+    <w:p>
+      <w:pPr>
+        <w:pStyle w:val="ListParagraph"/>
+        <w:numPr>
+          <w:ilvl w:val="0"/>
+          <w:numId w:val="1"/>
+        </w:numPr>
+      </w:pPr>
+      <w:r>
+        <w:t xml:space="preserve">Artificial intelligence is not indeed to be a 1 to 1 simulation of real people’s behaviours </w:t>
+      </w:r>
+    </w:p>
+    <w:p>
+      <w:pPr>
+        <w:pStyle w:val="ListParagraph"/>
+        <w:numPr>
+          <w:ilvl w:val="0"/>
+          <w:numId w:val="1"/>
+        </w:numPr>
+      </w:pPr>
+      <w:r>
+        <w:t>Artificial intelligence is doing a good job of these simulations and most AI in video games is effective against the player and possess little to no issues</w:t>
+      </w:r>
+    </w:p>
+    <w:p>
+      <w:pPr>
+        <w:pStyle w:val="ListParagraph"/>
+        <w:numPr>
+          <w:ilvl w:val="0"/>
+          <w:numId w:val="1"/>
+        </w:numPr>
+      </w:pPr>
+      <w:r>
+        <w:t xml:space="preserve">However, these Artificial intelligences only have a set number of ‘Strategies’ they can choose from and a smart player can easily adapt after enough time. </w:t>
+      </w:r>
+    </w:p>
+    <w:p>
+      <w:pPr>
+        <w:pStyle w:val="ListParagraph"/>
+        <w:numPr>
+          <w:ilvl w:val="0"/>
+          <w:numId w:val="1"/>
+        </w:numPr>
+      </w:pPr>
+      <w:r>
+        <w:t xml:space="preserve">They also have the issues of breaking often and ‘glitching’ causing a disconnect from the realism </w:t>
+      </w:r>
+    </w:p>
+    <w:p>
+      <w:pPr>
+        <w:pStyle w:val="Heading2"/>
+      </w:pPr>
+      <w:bookmarkStart w:id="4" w:name="_Toc22799778"/>
+      <w:r>
+        <w:t xml:space="preserve">2.2 </w:t>
+      </w:r>
+      <w:r>
+        <w:t xml:space="preserve">Introduction to Neural Networks in video games </w:t>
+      </w:r>
+    </w:p>
+    <w:p>
+      <w:r>
+        <w:t xml:space="preserve">Neural networks </w:t>
+      </w:r>
+      <w:proofErr w:type="gramStart"/>
+      <w:r>
+        <w:t>is</w:t>
+      </w:r>
+      <w:proofErr w:type="gramEnd"/>
+      <w:r>
+        <w:t xml:space="preserve"> the simulation of a human brain using artificial intelligence, these networks can essentially be trained and learn from their actions and can recognise patterns from data inputted into them and select certain strategies.</w:t>
+      </w:r>
+      <w:r>
+        <w:t xml:space="preserve"> They can also adapt more easily to player personalities and </w:t>
+      </w:r>
+      <w:r>
+        <w:t>can model the player behaviour and experience.</w:t>
+      </w:r>
+    </w:p>
+    <w:p>
+      <w:r>
+        <w:t>Neural Networks or machine learning is currently used in most fields of research to answer question which would commonly take humans years of work. Neural Networks however are relatively new and hence have less research and techniques to implement them into video games.</w:t>
+      </w:r>
+    </w:p>
+    <w:p>
+      <w:r>
+        <w:t>This is largely due to the performance requirements of these artificial intelligence compared to standard AI techniques.</w:t>
+      </w:r>
+    </w:p>
+    <w:p>
+      <w:r>
+        <w:t xml:space="preserve">There is also the issue of balancing. How do you balance something that learns? </w:t>
+      </w:r>
+      <w:r>
+        <w:t>What if it’s too powerful for new commers? What happens if the players learn how it trains and abuse the data input? These questions are just the beginning of issues that can arise from neurological networks</w:t>
+      </w:r>
+    </w:p>
+    <w:p>
+      <w:r>
+        <w:t xml:space="preserve"> Another reason is simply that standard AI is easy to implement, neurological networks require training and data to be built and that comes with its own issues. Simple games like </w:t>
+      </w:r>
+      <w:r>
+        <w:t>P</w:t>
+      </w:r>
+      <w:r>
+        <w:t xml:space="preserve">acman would not benefit in any way from a neurological network. </w:t>
+      </w:r>
+    </w:p>
+    <w:p>
+      <w:r>
+        <w:t xml:space="preserve">For the purpose of this study the effectiveness of neurological networks for small simple games is void. The study is focusing more on larger games with more complex inputs to truly give an answer to the question of are Neurological networks currently effective for video games. </w:t>
+      </w:r>
+    </w:p>
+    <w:p/>
+    <w:p>
+      <w:pPr>
+        <w:pStyle w:val="ListParagraph"/>
+        <w:numPr>
+          <w:ilvl w:val="0"/>
+          <w:numId w:val="2"/>
+        </w:numPr>
+      </w:pPr>
+      <w:r>
+        <w:t xml:space="preserve">Neural Networks are a set of algorithms loosely modelled after human brains that are designed to recognise patterns. </w:t>
+      </w:r>
+    </w:p>
+    <w:p>
+      <w:pPr>
+        <w:pStyle w:val="ListParagraph"/>
+        <w:numPr>
+          <w:ilvl w:val="0"/>
+          <w:numId w:val="2"/>
+        </w:numPr>
+      </w:pPr>
+      <w:r>
+        <w:t xml:space="preserve">These networks can be used for multitude of purposes and are currently used in most fields of research </w:t>
+      </w:r>
+    </w:p>
+    <w:p>
+      <w:pPr>
+        <w:pStyle w:val="ListParagraph"/>
+        <w:numPr>
+          <w:ilvl w:val="0"/>
+          <w:numId w:val="2"/>
+        </w:numPr>
+      </w:pPr>
+      <w:r>
+        <w:lastRenderedPageBreak/>
+        <w:t xml:space="preserve">They essentially learn from data inputted into them and adapt and create new strategies and technology and develop their understanding of what is being asked by them. </w:t>
+      </w:r>
+    </w:p>
+    <w:p>
+      <w:pPr>
+        <w:pStyle w:val="ListParagraph"/>
+        <w:numPr>
+          <w:ilvl w:val="0"/>
+          <w:numId w:val="2"/>
+        </w:numPr>
+      </w:pPr>
+      <w:r>
+        <w:t xml:space="preserve">They are usually kept within set limits by the programmers, and are trained by data which is the longest process of creating these systems </w:t>
+      </w:r>
+    </w:p>
+    <w:p>
+      <w:pPr>
+        <w:pStyle w:val="Heading2"/>
+      </w:pPr>
+      <w:r>
+        <w:t>2.3 Neural Networks current capabilities within video games</w:t>
+      </w:r>
+    </w:p>
+    <w:p>
+      <w:r>
+        <w:t xml:space="preserve">Neurological networks do exist in video games. Forza Horizon uses them for its driver profiles to adapt dynamically to players techniques and create more dynamic AI for their game. Alpha star is a </w:t>
+      </w:r>
+      <w:proofErr w:type="spellStart"/>
+      <w:r>
+        <w:t>modded</w:t>
+      </w:r>
+      <w:proofErr w:type="spellEnd"/>
+      <w:r>
+        <w:t xml:space="preserve"> ai system for Star craft 2, Alpha star is a Deep Mind AI that learns from its matches and training data and is currently battling the professionals of the game. </w:t>
+      </w:r>
+    </w:p>
+    <w:p/>
+    <w:p>
+      <w:pPr>
+        <w:pStyle w:val="ListParagraph"/>
+        <w:numPr>
+          <w:ilvl w:val="0"/>
+          <w:numId w:val="3"/>
+        </w:numPr>
+      </w:pPr>
+      <w:r>
+        <w:t>Forza’s</w:t>
+      </w:r>
+      <w:r>
+        <w:t xml:space="preserve"> Driving system</w:t>
+      </w:r>
+    </w:p>
+    <w:p>
+      <w:pPr>
+        <w:pStyle w:val="ListParagraph"/>
+        <w:numPr>
+          <w:ilvl w:val="0"/>
+          <w:numId w:val="3"/>
+        </w:numPr>
+      </w:pPr>
+      <w:r>
+        <w:t xml:space="preserve">Alpha Star </w:t>
+      </w:r>
+    </w:p>
+    <w:p>
+      <w:pPr>
+        <w:pStyle w:val="ListParagraph"/>
+        <w:numPr>
+          <w:ilvl w:val="0"/>
+          <w:numId w:val="3"/>
+        </w:numPr>
+      </w:pPr>
+      <w:r>
+        <w:t>RTS strategy games</w:t>
+      </w:r>
+    </w:p>
+    <w:p>
+      <w:pPr>
+        <w:pStyle w:val="ListParagraph"/>
+        <w:numPr>
+          <w:ilvl w:val="0"/>
+          <w:numId w:val="3"/>
+        </w:numPr>
+      </w:pPr>
+      <w:r>
+        <w:t xml:space="preserve">Assessing players tactics and </w:t>
+      </w:r>
+      <w:r>
+        <w:t>adapting</w:t>
+      </w:r>
+      <w:r>
+        <w:t xml:space="preserve"> to them </w:t>
+      </w:r>
+    </w:p>
+    <w:p>
+      <w:pPr>
+        <w:pStyle w:val="ListParagraph"/>
+        <w:numPr>
+          <w:ilvl w:val="0"/>
+          <w:numId w:val="3"/>
+        </w:numPr>
+      </w:pPr>
+      <w:r>
+        <w:t>Neural network as the agent</w:t>
+      </w:r>
+    </w:p>
+    <w:p>
+      <w:pPr>
+        <w:pStyle w:val="Heading2"/>
+      </w:pPr>
+      <w:r>
+        <w:t>2.4 Main Differences between AI and Neural Networks</w:t>
+      </w:r>
+    </w:p>
+    <w:p/>
+    <w:p>
+      <w:pPr>
+        <w:pStyle w:val="ListParagraph"/>
+        <w:numPr>
+          <w:ilvl w:val="0"/>
+          <w:numId w:val="4"/>
+        </w:numPr>
+      </w:pPr>
+      <w:r>
+        <w:t>AI Systems are easier to implement</w:t>
+      </w:r>
+    </w:p>
+    <w:p>
+      <w:pPr>
+        <w:pStyle w:val="ListParagraph"/>
+        <w:numPr>
+          <w:ilvl w:val="0"/>
+          <w:numId w:val="4"/>
+        </w:numPr>
+      </w:pPr>
+      <w:r>
+        <w:t xml:space="preserve">AI systems are more researched and have better performance and standards </w:t>
+      </w:r>
+    </w:p>
+    <w:p>
+      <w:pPr>
+        <w:pStyle w:val="ListParagraph"/>
+        <w:numPr>
+          <w:ilvl w:val="0"/>
+          <w:numId w:val="4"/>
+        </w:numPr>
+      </w:pPr>
+      <w:r>
+        <w:t>Neural networks require training</w:t>
+      </w:r>
+    </w:p>
+    <w:p>
+      <w:pPr>
+        <w:pStyle w:val="ListParagraph"/>
+        <w:numPr>
+          <w:ilvl w:val="0"/>
+          <w:numId w:val="4"/>
+        </w:numPr>
+      </w:pPr>
+      <w:r>
+        <w:t xml:space="preserve">Neural networks are more realistic </w:t>
+      </w:r>
+    </w:p>
+    <w:p>
+      <w:pPr>
+        <w:pStyle w:val="Heading2"/>
+        <w:tabs>
+          <w:tab w:val="left" w:pos="7560"/>
+        </w:tabs>
+      </w:pPr>
+      <w:r>
+        <w:t xml:space="preserve">2.5 Current Issues with Artificial intelligence in modern games </w:t>
+      </w:r>
+      <w:r>
+        <w:tab/>
+      </w:r>
+    </w:p>
+    <w:p/>
+    <w:p>
+      <w:pPr>
+        <w:pStyle w:val="ListParagraph"/>
+        <w:numPr>
+          <w:ilvl w:val="0"/>
+          <w:numId w:val="5"/>
+        </w:numPr>
+      </w:pPr>
+      <w:r>
+        <w:t>Get stuck often</w:t>
+      </w:r>
+    </w:p>
+    <w:p>
+      <w:pPr>
+        <w:pStyle w:val="ListParagraph"/>
+        <w:numPr>
+          <w:ilvl w:val="0"/>
+          <w:numId w:val="5"/>
+        </w:numPr>
+      </w:pPr>
+      <w:r>
+        <w:t>God like eye sight</w:t>
+      </w:r>
+    </w:p>
+    <w:p>
+      <w:pPr>
+        <w:pStyle w:val="ListParagraph"/>
+        <w:numPr>
+          <w:ilvl w:val="0"/>
+          <w:numId w:val="5"/>
+        </w:numPr>
+      </w:pPr>
+      <w:r>
+        <w:t>Ability to see through objects</w:t>
+      </w:r>
+    </w:p>
+    <w:p>
+      <w:pPr>
+        <w:pStyle w:val="ListParagraph"/>
+        <w:numPr>
+          <w:ilvl w:val="0"/>
+          <w:numId w:val="5"/>
+        </w:numPr>
+      </w:pPr>
+      <w:r>
+        <w:t xml:space="preserve">Can only perform set tasks </w:t>
+      </w:r>
+    </w:p>
+    <w:p>
+      <w:pPr>
+        <w:pStyle w:val="ListParagraph"/>
+        <w:numPr>
+          <w:ilvl w:val="0"/>
+          <w:numId w:val="5"/>
+        </w:numPr>
+      </w:pPr>
+      <w:r>
+        <w:t xml:space="preserve">Only can be as dynamic as programmed </w:t>
+      </w:r>
+    </w:p>
+    <w:p>
+      <w:pPr>
+        <w:pStyle w:val="ListParagraph"/>
+        <w:numPr>
+          <w:ilvl w:val="0"/>
+          <w:numId w:val="5"/>
+        </w:numPr>
+      </w:pPr>
+      <w:r>
+        <w:t xml:space="preserve">Cannot learn from any mistakes or players personalities </w:t>
+      </w:r>
+    </w:p>
+    <w:p>
+      <w:pPr>
+        <w:pStyle w:val="Heading2"/>
+      </w:pPr>
+      <w:r>
         <w:t>2.</w:t>
       </w:r>
       <w:r>
+        <w:t>6</w:t>
+      </w:r>
+      <w:r>
+        <w:t xml:space="preserve"> Hardware limitations of Neural Networks</w:t>
+      </w:r>
+    </w:p>
+    <w:p>
+      <w:pPr>
+        <w:pStyle w:val="ListParagraph"/>
+        <w:numPr>
+          <w:ilvl w:val="0"/>
+          <w:numId w:val="6"/>
+        </w:numPr>
+      </w:pPr>
+      <w:r>
+        <w:t xml:space="preserve">CPU processing powers </w:t>
+      </w:r>
+    </w:p>
+    <w:p>
+      <w:pPr>
+        <w:pStyle w:val="ListParagraph"/>
+        <w:numPr>
+          <w:ilvl w:val="0"/>
+          <w:numId w:val="6"/>
+        </w:numPr>
+      </w:pPr>
+      <w:r>
+        <w:t xml:space="preserve">Storage needed for data </w:t>
+      </w:r>
+    </w:p>
+    <w:p>
+      <w:pPr>
+        <w:pStyle w:val="ListParagraph"/>
+        <w:numPr>
+          <w:ilvl w:val="0"/>
+          <w:numId w:val="6"/>
+        </w:numPr>
+      </w:pPr>
+      <w:r>
+        <w:t xml:space="preserve">Networking needed for communication </w:t>
+      </w:r>
+    </w:p>
+    <w:p>
+      <w:pPr>
+        <w:pStyle w:val="ListParagraph"/>
+        <w:numPr>
+          <w:ilvl w:val="0"/>
+          <w:numId w:val="6"/>
+        </w:numPr>
+      </w:pPr>
+      <w:r>
+        <w:t xml:space="preserve">Without networking the AIs data will be at different stages foreach players </w:t>
+      </w:r>
+    </w:p>
+    <w:p>
+      <w:pPr>
+        <w:pStyle w:val="ListParagraph"/>
+        <w:numPr>
+          <w:ilvl w:val="0"/>
+          <w:numId w:val="6"/>
+        </w:numPr>
+      </w:pPr>
+      <w:r>
+        <w:t>This might be a good thing however as it means each players game has an ai that’s adapted for their play style</w:t>
+      </w:r>
+    </w:p>
+    <w:p>
+      <w:pPr>
+        <w:pStyle w:val="Heading2"/>
+      </w:pPr>
+      <w:r>
+        <w:t>2.7 Applications of Neural Networks within video games</w:t>
+      </w:r>
+    </w:p>
+    <w:p>
+      <w:pPr>
+        <w:pStyle w:val="ListParagraph"/>
+        <w:numPr>
+          <w:ilvl w:val="0"/>
+          <w:numId w:val="7"/>
+        </w:numPr>
+      </w:pPr>
+      <w:r>
+        <w:t>Hive mind and strategy games / Commanders</w:t>
+      </w:r>
+    </w:p>
+    <w:p>
+      <w:pPr>
+        <w:pStyle w:val="ListParagraph"/>
+        <w:numPr>
+          <w:ilvl w:val="0"/>
+          <w:numId w:val="7"/>
+        </w:numPr>
+      </w:pPr>
+      <w:r>
+        <w:t xml:space="preserve">Standard AI agents that learn </w:t>
+      </w:r>
+    </w:p>
+    <w:p>
+      <w:pPr>
+        <w:pStyle w:val="ListParagraph"/>
+        <w:numPr>
+          <w:ilvl w:val="0"/>
+          <w:numId w:val="7"/>
+        </w:numPr>
+      </w:pPr>
+      <w:r>
+        <w:t>NPCS</w:t>
+      </w:r>
+    </w:p>
+    <w:p>
+      <w:pPr>
+        <w:pStyle w:val="ListParagraph"/>
+        <w:numPr>
+          <w:ilvl w:val="0"/>
+          <w:numId w:val="7"/>
+        </w:numPr>
+      </w:pPr>
+      <w:r>
+        <w:t xml:space="preserve">Puzzle making </w:t>
+      </w:r>
+    </w:p>
+    <w:p>
+      <w:pPr>
+        <w:pStyle w:val="ListParagraph"/>
+        <w:numPr>
+          <w:ilvl w:val="0"/>
+          <w:numId w:val="7"/>
+        </w:numPr>
+      </w:pPr>
+      <w:r>
+        <w:lastRenderedPageBreak/>
+        <w:t xml:space="preserve">Other </w:t>
+      </w:r>
+    </w:p>
+    <w:p>
+      <w:pPr>
+        <w:pStyle w:val="ListParagraph"/>
+        <w:numPr>
+          <w:ilvl w:val="1"/>
+          <w:numId w:val="7"/>
+        </w:numPr>
+      </w:pPr>
+      <w:r>
+        <w:t xml:space="preserve">Asset creation </w:t>
+      </w:r>
+    </w:p>
+    <w:p>
+      <w:pPr>
+        <w:pStyle w:val="ListParagraph"/>
+        <w:numPr>
+          <w:ilvl w:val="1"/>
+          <w:numId w:val="7"/>
+        </w:numPr>
+      </w:pPr>
+      <w:r>
+        <w:t xml:space="preserve">Level generation </w:t>
+      </w:r>
+    </w:p>
+    <w:p>
+      <w:pPr>
+        <w:pStyle w:val="ListParagraph"/>
+        <w:numPr>
+          <w:ilvl w:val="1"/>
+          <w:numId w:val="7"/>
+        </w:numPr>
+      </w:pPr>
+      <w:r>
+        <w:t>Auto translating voices and text for multiplayer games</w:t>
+      </w:r>
+    </w:p>
+    <w:p>
+      <w:pPr>
+        <w:pStyle w:val="Heading2"/>
+      </w:pPr>
+      <w:r>
+        <w:t xml:space="preserve">2.8 Agents vs hive mind </w:t>
+      </w:r>
+      <w:bookmarkStart w:id="5" w:name="_GoBack"/>
+      <w:bookmarkEnd w:id="5"/>
+    </w:p>
+    <w:p>
+      <w:pPr>
+        <w:pStyle w:val="Heading2"/>
+      </w:pPr>
+      <w:r>
+        <w:t>2.</w:t>
+      </w:r>
+      <w:r>
+        <w:t>9</w:t>
+      </w:r>
+      <w:r>
+        <w:t xml:space="preserve"> Introduction to my Research paradigm</w:t>
+      </w:r>
+    </w:p>
+    <w:p>
+      <w:pPr>
+        <w:pStyle w:val="Heading1"/>
+      </w:pPr>
+      <w:bookmarkStart w:id="6" w:name="_Toc22799783"/>
+      <w:bookmarkEnd w:id="4"/>
+      <w:r>
+        <w:t>Chapter 3: Methodology</w:t>
+      </w:r>
+      <w:bookmarkEnd w:id="6"/>
+    </w:p>
+    <w:p>
+      <w:pPr>
+        <w:pStyle w:val="Heading2"/>
+      </w:pPr>
+      <w:bookmarkStart w:id="7" w:name="_Toc22799784"/>
+      <w:r>
+        <w:t>3.</w:t>
+      </w:r>
+      <w:r>
         <w:t>1</w:t>
       </w:r>
       <w:r>
-        <w:t xml:space="preserve"> Learning AI in Video Games.</w:t>
-      </w:r>
+        <w:t xml:space="preserve"> Participants</w:t>
+      </w:r>
+      <w:bookmarkEnd w:id="7"/>
     </w:p>
     <w:p>
       <w:pPr>
         <w:pStyle w:val="Heading2"/>
       </w:pPr>
-      <w:r>
-        <w:t>2.</w:t>
+      <w:bookmarkStart w:id="8" w:name="_Toc22799785"/>
+      <w:r>
+        <w:t>3.</w:t>
       </w:r>
       <w:r>
         <w:t>2</w:t>
       </w:r>
       <w:r>
-        <w:t xml:space="preserve"> Standard AI in Video Games.</w:t>
-      </w:r>
+        <w:t xml:space="preserve"> Software</w:t>
+      </w:r>
+      <w:bookmarkEnd w:id="8"/>
     </w:p>
     <w:p>
       <w:pPr>
         <w:pStyle w:val="Heading2"/>
       </w:pPr>
-      <w:r>
-        <w:t>2.</w:t>
+      <w:bookmarkStart w:id="9" w:name="_Toc22799786"/>
+      <w:r>
+        <w:t>3.</w:t>
       </w:r>
       <w:r>
         <w:t>3</w:t>
       </w:r>
       <w:r>
-        <w:t>. Differences between the two systems.</w:t>
-      </w:r>
+        <w:t xml:space="preserve"> </w:t>
+      </w:r>
+      <w:r>
+        <w:t>Training Data</w:t>
+      </w:r>
+      <w:bookmarkEnd w:id="9"/>
+      <w:r>
+        <w:t xml:space="preserve"> </w:t>
+      </w:r>
+    </w:p>
+    <w:p>
+      <w:r>
+        <w:t xml:space="preserve">Implementation difference, performance difference and players interaction difference </w:t>
+      </w:r>
+    </w:p>
+    <w:p>
+      <w:pPr>
+        <w:pStyle w:val="Heading1"/>
+      </w:pPr>
+      <w:bookmarkStart w:id="10" w:name="_Toc22799787"/>
+      <w:r>
+        <w:t>Chapter 4: Creating the Learning AI</w:t>
+      </w:r>
+      <w:bookmarkEnd w:id="10"/>
     </w:p>
     <w:p>
       <w:pPr>
         <w:pStyle w:val="Heading2"/>
       </w:pPr>
-      <w:r>
-        <w:t>2.</w:t>
+      <w:bookmarkStart w:id="11" w:name="_Toc22799788"/>
+      <w:r>
+        <w:t>4.</w:t>
+      </w:r>
+      <w:r>
+        <w:t>1</w:t>
+      </w:r>
+      <w:r>
+        <w:t xml:space="preserve"> Building the AI</w:t>
+      </w:r>
+      <w:bookmarkEnd w:id="11"/>
+    </w:p>
+    <w:p>
+      <w:pPr>
+        <w:pStyle w:val="Heading2"/>
+      </w:pPr>
+      <w:bookmarkStart w:id="12" w:name="_Toc22799789"/>
+      <w:r>
+        <w:t>4.</w:t>
+      </w:r>
+      <w:r>
+        <w:t>2</w:t>
+      </w:r>
+      <w:r>
+        <w:t xml:space="preserve"> Training the AI</w:t>
+      </w:r>
+      <w:bookmarkEnd w:id="12"/>
+      <w:r>
+        <w:t xml:space="preserve"> </w:t>
+      </w:r>
+    </w:p>
+    <w:p>
+      <w:pPr>
+        <w:pStyle w:val="Heading2"/>
+      </w:pPr>
+      <w:bookmarkStart w:id="13" w:name="_Toc22799790"/>
+      <w:r>
+        <w:t>4.</w:t>
+      </w:r>
+      <w:r>
+        <w:t>3</w:t>
+      </w:r>
+      <w:r>
+        <w:t xml:space="preserve"> Testing the AI</w:t>
+      </w:r>
+      <w:bookmarkEnd w:id="13"/>
+      <w:r>
+        <w:t xml:space="preserve"> </w:t>
+      </w:r>
+    </w:p>
+    <w:p>
+      <w:pPr>
+        <w:pStyle w:val="Heading2"/>
+      </w:pPr>
+      <w:bookmarkStart w:id="14" w:name="_Toc22799791"/>
+      <w:r>
+        <w:t>4.</w:t>
       </w:r>
       <w:r>
         <w:t>4</w:t>
       </w:r>
       <w:r>
-        <w:t xml:space="preserve"> Difficulties in introducing Learning AI to Video games</w:t>
+        <w:t xml:space="preserve"> Initial analysis of the effectiveness</w:t>
+      </w:r>
+      <w:bookmarkEnd w:id="14"/>
+      <w:r>
+        <w:t xml:space="preserve"> </w:t>
       </w:r>
     </w:p>
     <w:p>
       <w:pPr>
         <w:pStyle w:val="Heading2"/>
       </w:pPr>
-      <w:r>
-        <w:t>2.</w:t>
+      <w:bookmarkStart w:id="15" w:name="_Toc22799792"/>
+      <w:r>
+        <w:t>4.</w:t>
       </w:r>
       <w:r>
         <w:t>5</w:t>
       </w:r>
-      <w:bookmarkStart w:id="4" w:name="_GoBack"/>
-      <w:bookmarkEnd w:id="4"/>
-      <w:r>
-        <w:t xml:space="preserve"> Technology currently used for Learning AI</w:t>
-      </w:r>
-    </w:p>
-    <w:p/>
+      <w:r>
+        <w:t xml:space="preserve"> Performance</w:t>
+      </w:r>
+      <w:bookmarkEnd w:id="15"/>
+    </w:p>
     <w:p>
       <w:pPr>
         <w:pStyle w:val="Heading1"/>
       </w:pPr>
-      <w:bookmarkStart w:id="5" w:name="_Toc22568644"/>
-      <w:r>
-        <w:t>Chapter 3: Methodology</w:t>
-      </w:r>
-      <w:bookmarkEnd w:id="5"/>
+      <w:bookmarkStart w:id="16" w:name="_Toc22799793"/>
+      <w:r>
+        <w:t>Chapter 5: Group Study</w:t>
+      </w:r>
+      <w:bookmarkEnd w:id="16"/>
     </w:p>
     <w:p>
       <w:pPr>
         <w:pStyle w:val="Heading2"/>
       </w:pPr>
-      <w:r>
-        <w:t>3.</w:t>
+      <w:bookmarkStart w:id="17" w:name="_Toc22799794"/>
+      <w:r>
+        <w:t>5.1</w:t>
+      </w:r>
+      <w:r>
+        <w:t xml:space="preserve"> Selecting Members for the group</w:t>
+      </w:r>
+      <w:bookmarkEnd w:id="17"/>
+    </w:p>
+    <w:p>
+      <w:pPr>
+        <w:pStyle w:val="Heading2"/>
+      </w:pPr>
+      <w:bookmarkStart w:id="18" w:name="_Toc22799795"/>
+      <w:r>
+        <w:t>5.2 Blind Test</w:t>
+      </w:r>
+      <w:bookmarkEnd w:id="18"/>
+    </w:p>
+    <w:p>
+      <w:pPr>
+        <w:pStyle w:val="Heading2"/>
+      </w:pPr>
+      <w:bookmarkStart w:id="19" w:name="_Toc22799796"/>
+      <w:r>
+        <w:t>5.3 AIs adaption to players</w:t>
+      </w:r>
+      <w:bookmarkEnd w:id="19"/>
+    </w:p>
+    <w:p>
+      <w:pPr>
+        <w:pStyle w:val="Heading1"/>
+      </w:pPr>
+      <w:bookmarkStart w:id="20" w:name="_Toc22799797"/>
+      <w:r>
+        <w:t xml:space="preserve">Chapter </w:t>
+      </w:r>
+      <w:r>
+        <w:t>6</w:t>
+      </w:r>
+      <w:r>
+        <w:t>: Results &amp; Findings</w:t>
+      </w:r>
+      <w:bookmarkEnd w:id="20"/>
+    </w:p>
+    <w:p>
+      <w:pPr>
+        <w:pStyle w:val="Heading2"/>
+      </w:pPr>
+      <w:bookmarkStart w:id="21" w:name="_Toc22799798"/>
+      <w:r>
+        <w:t>5.</w:t>
       </w:r>
       <w:r>
         <w:t>1</w:t>
       </w:r>
       <w:r>
-        <w:t xml:space="preserve"> Participants</w:t>
-      </w:r>
+        <w:t xml:space="preserve"> Group 1</w:t>
+      </w:r>
+      <w:bookmarkEnd w:id="21"/>
     </w:p>
     <w:p>
       <w:pPr>
         <w:pStyle w:val="Heading2"/>
       </w:pPr>
-      <w:r>
-        <w:t>3.</w:t>
+      <w:bookmarkStart w:id="22" w:name="_Toc22799799"/>
+      <w:r>
+        <w:t>5.</w:t>
       </w:r>
       <w:r>
         <w:t>2</w:t>
       </w:r>
       <w:r>
-        <w:t xml:space="preserve"> Software</w:t>
-      </w:r>
+        <w:t xml:space="preserve"> Group 2</w:t>
+      </w:r>
+      <w:bookmarkEnd w:id="22"/>
     </w:p>
     <w:p>
       <w:pPr>
         <w:pStyle w:val="Heading2"/>
       </w:pPr>
-      <w:r>
-        <w:t>3.</w:t>
+      <w:bookmarkStart w:id="23" w:name="_Toc22799800"/>
+      <w:r>
+        <w:t>5.</w:t>
       </w:r>
       <w:r>
         <w:t>3</w:t>
       </w:r>
       <w:r>
+        <w:t xml:space="preserve"> Performance Results</w:t>
+      </w:r>
+      <w:bookmarkEnd w:id="23"/>
+    </w:p>
+    <w:p>
+      <w:pPr>
+        <w:pStyle w:val="Heading2"/>
+      </w:pPr>
+      <w:bookmarkStart w:id="24" w:name="_Toc22799801"/>
+      <w:r>
+        <w:t>5.4 How much did the AI learn</w:t>
+      </w:r>
+      <w:bookmarkEnd w:id="24"/>
+      <w:r>
         <w:t xml:space="preserve"> </w:t>
       </w:r>
-      <w:r>
-        <w:t xml:space="preserve">Training Data </w:t>
-      </w:r>
     </w:p>
     <w:p>
       <w:pPr>
         <w:pStyle w:val="Heading1"/>
       </w:pPr>
-      <w:bookmarkStart w:id="6" w:name="_Toc22568646"/>
-      <w:r>
-        <w:t>Chapter 4: Creating the Learning AI</w:t>
-      </w:r>
-    </w:p>
-    <w:p>
-      <w:pPr>
-        <w:pStyle w:val="Heading2"/>
-      </w:pPr>
-      <w:r>
-        <w:t>4.</w:t>
-      </w:r>
-      <w:r>
-        <w:t>1</w:t>
-      </w:r>
-      <w:r>
-        <w:t xml:space="preserve"> Building the AI</w:t>
-      </w:r>
-    </w:p>
-    <w:p>
-      <w:pPr>
-        <w:pStyle w:val="Heading2"/>
-      </w:pPr>
-      <w:r>
-        <w:t>4.</w:t>
-      </w:r>
-      <w:r>
-        <w:t>2</w:t>
-      </w:r>
-      <w:r>
-        <w:t xml:space="preserve"> Training the AI </w:t>
-      </w:r>
-    </w:p>
-    <w:p>
-      <w:pPr>
-        <w:pStyle w:val="Heading2"/>
-      </w:pPr>
-      <w:r>
-        <w:t>4.</w:t>
-      </w:r>
-      <w:r>
-        <w:t>3</w:t>
-      </w:r>
-      <w:r>
-        <w:t xml:space="preserve"> Testing the AI </w:t>
-      </w:r>
-    </w:p>
-    <w:p>
-      <w:pPr>
-        <w:pStyle w:val="Heading2"/>
-      </w:pPr>
-      <w:r>
-        <w:t>4.</w:t>
-      </w:r>
-      <w:r>
-        <w:t>4</w:t>
-      </w:r>
-      <w:r>
-        <w:t xml:space="preserve"> Initial analysis of the effectiveness </w:t>
-      </w:r>
-    </w:p>
-    <w:p>
-      <w:pPr>
-        <w:pStyle w:val="Heading2"/>
-      </w:pPr>
-      <w:r>
-        <w:t>4.</w:t>
-      </w:r>
-      <w:r>
-        <w:t>5</w:t>
-      </w:r>
-      <w:r>
-        <w:t xml:space="preserve"> Performance</w:t>
-      </w:r>
+      <w:bookmarkStart w:id="25" w:name="_Toc22799802"/>
+      <w:r>
+        <w:t xml:space="preserve">Chapter </w:t>
+      </w:r>
+      <w:r>
+        <w:t>7</w:t>
+      </w:r>
+      <w:r>
+        <w:t>: Discussion</w:t>
+      </w:r>
+      <w:bookmarkEnd w:id="25"/>
     </w:p>
     <w:p>
       <w:pPr>
         <w:pStyle w:val="Heading1"/>
       </w:pPr>
-      <w:r>
-        <w:t>Chapter 5: Group Study</w:t>
-      </w:r>
-    </w:p>
-    <w:p>
-      <w:pPr>
-        <w:pStyle w:val="Heading2"/>
-      </w:pPr>
-      <w:r>
-        <w:t>5.1</w:t>
-      </w:r>
-    </w:p>
-    <w:p>
-      <w:pPr>
-        <w:pStyle w:val="Heading1"/>
-      </w:pPr>
+      <w:bookmarkStart w:id="26" w:name="_Toc22799803"/>
       <w:r>
         <w:t xml:space="preserve">Chapter </w:t>
       </w:r>
       <w:r>
-        <w:t>6</w:t>
-      </w:r>
-      <w:r>
-        <w:t>: Results &amp; Findings</w:t>
-      </w:r>
-      <w:bookmarkEnd w:id="6"/>
-    </w:p>
-    <w:p>
-      <w:pPr>
-        <w:pStyle w:val="Heading2"/>
-      </w:pPr>
-      <w:r>
-        <w:t>5.</w:t>
-      </w:r>
-      <w:r>
-        <w:t>1</w:t>
-      </w:r>
-      <w:r>
-        <w:t xml:space="preserve"> Group 1</w:t>
-      </w:r>
-    </w:p>
-    <w:p>
-      <w:pPr>
-        <w:pStyle w:val="Heading2"/>
-      </w:pPr>
-      <w:r>
-        <w:t>5.</w:t>
-      </w:r>
-      <w:r>
-        <w:t>2</w:t>
-      </w:r>
-      <w:r>
-        <w:t xml:space="preserve"> Group 2</w:t>
-      </w:r>
-    </w:p>
-    <w:p>
-      <w:pPr>
-        <w:pStyle w:val="Heading2"/>
-      </w:pPr>
-      <w:r>
-        <w:t>5.</w:t>
-      </w:r>
-      <w:r>
-        <w:t>3</w:t>
-      </w:r>
-      <w:r>
-        <w:t xml:space="preserve"> Performance Results</w:t>
-      </w:r>
-    </w:p>
-    <w:p>
-      <w:pPr>
-        <w:pStyle w:val="Heading1"/>
-      </w:pPr>
-      <w:bookmarkStart w:id="7" w:name="_Toc22568647"/>
-      <w:r>
-        <w:t xml:space="preserve">Chapter </w:t>
-      </w:r>
-      <w:r>
-        <w:t>7</w:t>
-      </w:r>
-      <w:r>
-        <w:t>: Discussion</w:t>
-      </w:r>
-      <w:bookmarkEnd w:id="7"/>
-    </w:p>
-    <w:p>
-      <w:pPr>
-        <w:pStyle w:val="Heading1"/>
-      </w:pPr>
-      <w:r>
-        <w:t xml:space="preserve">Chapter </w:t>
-      </w:r>
-      <w:r>
         <w:t>8</w:t>
       </w:r>
       <w:r>
         <w:t>: Conclusion</w:t>
       </w:r>
-    </w:p>
-    <w:bookmarkStart w:id="8" w:name="_Toc22568648" w:displacedByCustomXml="next"/>
+      <w:bookmarkEnd w:id="26"/>
+    </w:p>
+    <w:bookmarkStart w:id="27" w:name="_Toc22799804" w:displacedByCustomXml="next"/>
     <w:sdt>
       <w:sdtPr>
+        <w:rPr>
+          <w:rFonts w:asciiTheme="minorHAnsi" w:eastAsiaTheme="minorHAnsi" w:hAnsiTheme="minorHAnsi" w:cstheme="minorBidi"/>
+          <w:color w:val="auto"/>
+          <w:sz w:val="22"/>
+          <w:szCs w:val="22"/>
+        </w:rPr>
         <w:id w:val="1249228119"/>
         <w:docPartObj>
           <w:docPartGallery w:val="Bibliographies"/>
           <w:docPartUnique/>
         </w:docPartObj>
       </w:sdtPr>
-      <w:sdtEndPr>
-        <w:rPr>
-          <w:rFonts w:asciiTheme="minorHAnsi" w:eastAsiaTheme="minorHAnsi" w:hAnsiTheme="minorHAnsi" w:cstheme="minorBidi"/>
-          <w:color w:val="auto"/>
-          <w:sz w:val="22"/>
-          <w:szCs w:val="22"/>
-        </w:rPr>
-      </w:sdtEndPr>
+      <w:sdtEndPr/>
       <w:sdtContent>
         <w:p>
           <w:pPr>
@@ -1143,13 +3520,14 @@
           <w:r>
             <w:t>References</w:t>
           </w:r>
-          <w:bookmarkEnd w:id="8"/>
+          <w:bookmarkEnd w:id="27"/>
         </w:p>
         <w:sdt>
           <w:sdtPr>
             <w:id w:val="-573587230"/>
             <w:bibliography/>
           </w:sdtPr>
+          <w:sdtEndPr/>
           <w:sdtContent>
             <w:p>
               <w:r>
@@ -1187,16 +3565,18 @@
       <w:pPr>
         <w:pStyle w:val="Heading1"/>
       </w:pPr>
+      <w:bookmarkStart w:id="28" w:name="_Toc22799805"/>
       <w:r>
         <w:t>Appendences</w:t>
       </w:r>
+      <w:bookmarkEnd w:id="28"/>
       <w:r>
         <w:t xml:space="preserve"> </w:t>
       </w:r>
     </w:p>
     <w:sectPr>
-      <w:headerReference w:type="default" r:id="rId7"/>
-      <w:footerReference w:type="default" r:id="rId8"/>
+      <w:headerReference w:type="default" r:id="rId8"/>
+      <w:footerReference w:type="default" r:id="rId9"/>
       <w:pgSz w:w="11906" w:h="16838"/>
       <w:pgMar w:top="1440" w:right="1440" w:bottom="1440" w:left="1440" w:header="708" w:footer="708" w:gutter="0"/>
       <w:cols w:space="708"/>
@@ -1332,6 +3712,823 @@
     </w:r>
   </w:p>
 </w:hdr>
+</file>
+
+<file path=word/numbering.xml><?xml version="1.0" encoding="utf-8"?>
+<w:numbering xmlns:wpc="http://schemas.microsoft.com/office/word/2010/wordprocessingCanvas" xmlns:cx="http://schemas.microsoft.com/office/drawing/2014/chartex" xmlns:cx1="http://schemas.microsoft.com/office/drawing/2015/9/8/chartex" xmlns:cx2="http://schemas.microsoft.com/office/drawing/2015/10/21/chartex" xmlns:cx3="http://schemas.microsoft.com/office/drawing/2016/5/9/chartex" xmlns:cx4="http://schemas.microsoft.com/office/drawing/2016/5/10/chartex" xmlns:cx5="http://schemas.microsoft.com/office/drawing/2016/5/11/chartex" xmlns:cx6="http://schemas.microsoft.com/office/drawing/2016/5/12/chartex" xmlns:cx7="http://schemas.microsoft.com/office/drawing/2016/5/13/chartex" xmlns:cx8="http://schemas.microsoft.com/office/drawing/2016/5/14/chartex" xmlns:mc="http://schemas.openxmlformats.org/markup-compatibility/2006" xmlns:aink="http://schemas.microsoft.com/office/drawing/2016/ink" xmlns:am3d="http://schemas.microsoft.com/office/drawing/2017/model3d" xmlns:o="urn:schemas-microsoft-com:office:office" xmlns:r="http://schemas.openxmlformats.org/officeDocument/2006/relationships" xmlns:m="http://schemas.openxmlformats.org/officeDocument/2006/math" xmlns:v="urn:schemas-microsoft-com:vml" xmlns:wp14="http://schemas.microsoft.com/office/word/2010/wordprocessingDrawing" xmlns:wp="http://schemas.openxmlformats.org/drawingml/2006/wordprocessingDrawing" xmlns:w10="urn:schemas-microsoft-com:office:word" xmlns:w="http://schemas.openxmlformats.org/wordprocessingml/2006/main" xmlns:w14="http://schemas.microsoft.com/office/word/2010/wordml" xmlns:w15="http://schemas.microsoft.com/office/word/2012/wordml" xmlns:w16cid="http://schemas.microsoft.com/office/word/2016/wordml/cid" xmlns:w16se="http://schemas.microsoft.com/office/word/2015/wordml/symex" xmlns:wpg="http://schemas.microsoft.com/office/word/2010/wordprocessingGroup" xmlns:wpi="http://schemas.microsoft.com/office/word/2010/wordprocessingInk" xmlns:wne="http://schemas.microsoft.com/office/word/2006/wordml" xmlns:wps="http://schemas.microsoft.com/office/word/2010/wordprocessingShape" mc:Ignorable="w14 w15 w16se w16cid wp14">
+  <w:abstractNum w:abstractNumId="0" w15:restartNumberingAfterBreak="0">
+    <w:nsid w:val="03CD0CFF"/>
+    <w:multiLevelType w:val="hybridMultilevel"/>
+    <w:tmpl w:val="78F0EEA4"/>
+    <w:lvl w:ilvl="0" w:tplc="08090001">
+      <w:start w:val="1"/>
+      <w:numFmt w:val="bullet"/>
+      <w:lvlText w:val=""/>
+      <w:lvlJc w:val="left"/>
+      <w:pPr>
+        <w:ind w:left="720" w:hanging="360"/>
+      </w:pPr>
+      <w:rPr>
+        <w:rFonts w:ascii="Symbol" w:hAnsi="Symbol" w:hint="default"/>
+      </w:rPr>
+    </w:lvl>
+    <w:lvl w:ilvl="1" w:tplc="08090003">
+      <w:start w:val="1"/>
+      <w:numFmt w:val="bullet"/>
+      <w:lvlText w:val="o"/>
+      <w:lvlJc w:val="left"/>
+      <w:pPr>
+        <w:ind w:left="1440" w:hanging="360"/>
+      </w:pPr>
+      <w:rPr>
+        <w:rFonts w:ascii="Courier New" w:hAnsi="Courier New" w:cs="Courier New" w:hint="default"/>
+      </w:rPr>
+    </w:lvl>
+    <w:lvl w:ilvl="2" w:tplc="08090005" w:tentative="1">
+      <w:start w:val="1"/>
+      <w:numFmt w:val="bullet"/>
+      <w:lvlText w:val=""/>
+      <w:lvlJc w:val="left"/>
+      <w:pPr>
+        <w:ind w:left="2160" w:hanging="360"/>
+      </w:pPr>
+      <w:rPr>
+        <w:rFonts w:ascii="Wingdings" w:hAnsi="Wingdings" w:hint="default"/>
+      </w:rPr>
+    </w:lvl>
+    <w:lvl w:ilvl="3" w:tplc="08090001" w:tentative="1">
+      <w:start w:val="1"/>
+      <w:numFmt w:val="bullet"/>
+      <w:lvlText w:val=""/>
+      <w:lvlJc w:val="left"/>
+      <w:pPr>
+        <w:ind w:left="2880" w:hanging="360"/>
+      </w:pPr>
+      <w:rPr>
+        <w:rFonts w:ascii="Symbol" w:hAnsi="Symbol" w:hint="default"/>
+      </w:rPr>
+    </w:lvl>
+    <w:lvl w:ilvl="4" w:tplc="08090003" w:tentative="1">
+      <w:start w:val="1"/>
+      <w:numFmt w:val="bullet"/>
+      <w:lvlText w:val="o"/>
+      <w:lvlJc w:val="left"/>
+      <w:pPr>
+        <w:ind w:left="3600" w:hanging="360"/>
+      </w:pPr>
+      <w:rPr>
+        <w:rFonts w:ascii="Courier New" w:hAnsi="Courier New" w:cs="Courier New" w:hint="default"/>
+      </w:rPr>
+    </w:lvl>
+    <w:lvl w:ilvl="5" w:tplc="08090005" w:tentative="1">
+      <w:start w:val="1"/>
+      <w:numFmt w:val="bullet"/>
+      <w:lvlText w:val=""/>
+      <w:lvlJc w:val="left"/>
+      <w:pPr>
+        <w:ind w:left="4320" w:hanging="360"/>
+      </w:pPr>
+      <w:rPr>
+        <w:rFonts w:ascii="Wingdings" w:hAnsi="Wingdings" w:hint="default"/>
+      </w:rPr>
+    </w:lvl>
+    <w:lvl w:ilvl="6" w:tplc="08090001" w:tentative="1">
+      <w:start w:val="1"/>
+      <w:numFmt w:val="bullet"/>
+      <w:lvlText w:val=""/>
+      <w:lvlJc w:val="left"/>
+      <w:pPr>
+        <w:ind w:left="5040" w:hanging="360"/>
+      </w:pPr>
+      <w:rPr>
+        <w:rFonts w:ascii="Symbol" w:hAnsi="Symbol" w:hint="default"/>
+      </w:rPr>
+    </w:lvl>
+    <w:lvl w:ilvl="7" w:tplc="08090003" w:tentative="1">
+      <w:start w:val="1"/>
+      <w:numFmt w:val="bullet"/>
+      <w:lvlText w:val="o"/>
+      <w:lvlJc w:val="left"/>
+      <w:pPr>
+        <w:ind w:left="5760" w:hanging="360"/>
+      </w:pPr>
+      <w:rPr>
+        <w:rFonts w:ascii="Courier New" w:hAnsi="Courier New" w:cs="Courier New" w:hint="default"/>
+      </w:rPr>
+    </w:lvl>
+    <w:lvl w:ilvl="8" w:tplc="08090005" w:tentative="1">
+      <w:start w:val="1"/>
+      <w:numFmt w:val="bullet"/>
+      <w:lvlText w:val=""/>
+      <w:lvlJc w:val="left"/>
+      <w:pPr>
+        <w:ind w:left="6480" w:hanging="360"/>
+      </w:pPr>
+      <w:rPr>
+        <w:rFonts w:ascii="Wingdings" w:hAnsi="Wingdings" w:hint="default"/>
+      </w:rPr>
+    </w:lvl>
+  </w:abstractNum>
+  <w:abstractNum w:abstractNumId="1" w15:restartNumberingAfterBreak="0">
+    <w:nsid w:val="1BD16777"/>
+    <w:multiLevelType w:val="hybridMultilevel"/>
+    <w:tmpl w:val="343AFD6C"/>
+    <w:lvl w:ilvl="0" w:tplc="08090001">
+      <w:start w:val="1"/>
+      <w:numFmt w:val="bullet"/>
+      <w:lvlText w:val=""/>
+      <w:lvlJc w:val="left"/>
+      <w:pPr>
+        <w:ind w:left="720" w:hanging="360"/>
+      </w:pPr>
+      <w:rPr>
+        <w:rFonts w:ascii="Symbol" w:hAnsi="Symbol" w:hint="default"/>
+      </w:rPr>
+    </w:lvl>
+    <w:lvl w:ilvl="1" w:tplc="08090003" w:tentative="1">
+      <w:start w:val="1"/>
+      <w:numFmt w:val="bullet"/>
+      <w:lvlText w:val="o"/>
+      <w:lvlJc w:val="left"/>
+      <w:pPr>
+        <w:ind w:left="1440" w:hanging="360"/>
+      </w:pPr>
+      <w:rPr>
+        <w:rFonts w:ascii="Courier New" w:hAnsi="Courier New" w:cs="Courier New" w:hint="default"/>
+      </w:rPr>
+    </w:lvl>
+    <w:lvl w:ilvl="2" w:tplc="08090005" w:tentative="1">
+      <w:start w:val="1"/>
+      <w:numFmt w:val="bullet"/>
+      <w:lvlText w:val=""/>
+      <w:lvlJc w:val="left"/>
+      <w:pPr>
+        <w:ind w:left="2160" w:hanging="360"/>
+      </w:pPr>
+      <w:rPr>
+        <w:rFonts w:ascii="Wingdings" w:hAnsi="Wingdings" w:hint="default"/>
+      </w:rPr>
+    </w:lvl>
+    <w:lvl w:ilvl="3" w:tplc="08090001" w:tentative="1">
+      <w:start w:val="1"/>
+      <w:numFmt w:val="bullet"/>
+      <w:lvlText w:val=""/>
+      <w:lvlJc w:val="left"/>
+      <w:pPr>
+        <w:ind w:left="2880" w:hanging="360"/>
+      </w:pPr>
+      <w:rPr>
+        <w:rFonts w:ascii="Symbol" w:hAnsi="Symbol" w:hint="default"/>
+      </w:rPr>
+    </w:lvl>
+    <w:lvl w:ilvl="4" w:tplc="08090003" w:tentative="1">
+      <w:start w:val="1"/>
+      <w:numFmt w:val="bullet"/>
+      <w:lvlText w:val="o"/>
+      <w:lvlJc w:val="left"/>
+      <w:pPr>
+        <w:ind w:left="3600" w:hanging="360"/>
+      </w:pPr>
+      <w:rPr>
+        <w:rFonts w:ascii="Courier New" w:hAnsi="Courier New" w:cs="Courier New" w:hint="default"/>
+      </w:rPr>
+    </w:lvl>
+    <w:lvl w:ilvl="5" w:tplc="08090005" w:tentative="1">
+      <w:start w:val="1"/>
+      <w:numFmt w:val="bullet"/>
+      <w:lvlText w:val=""/>
+      <w:lvlJc w:val="left"/>
+      <w:pPr>
+        <w:ind w:left="4320" w:hanging="360"/>
+      </w:pPr>
+      <w:rPr>
+        <w:rFonts w:ascii="Wingdings" w:hAnsi="Wingdings" w:hint="default"/>
+      </w:rPr>
+    </w:lvl>
+    <w:lvl w:ilvl="6" w:tplc="08090001" w:tentative="1">
+      <w:start w:val="1"/>
+      <w:numFmt w:val="bullet"/>
+      <w:lvlText w:val=""/>
+      <w:lvlJc w:val="left"/>
+      <w:pPr>
+        <w:ind w:left="5040" w:hanging="360"/>
+      </w:pPr>
+      <w:rPr>
+        <w:rFonts w:ascii="Symbol" w:hAnsi="Symbol" w:hint="default"/>
+      </w:rPr>
+    </w:lvl>
+    <w:lvl w:ilvl="7" w:tplc="08090003" w:tentative="1">
+      <w:start w:val="1"/>
+      <w:numFmt w:val="bullet"/>
+      <w:lvlText w:val="o"/>
+      <w:lvlJc w:val="left"/>
+      <w:pPr>
+        <w:ind w:left="5760" w:hanging="360"/>
+      </w:pPr>
+      <w:rPr>
+        <w:rFonts w:ascii="Courier New" w:hAnsi="Courier New" w:cs="Courier New" w:hint="default"/>
+      </w:rPr>
+    </w:lvl>
+    <w:lvl w:ilvl="8" w:tplc="08090005" w:tentative="1">
+      <w:start w:val="1"/>
+      <w:numFmt w:val="bullet"/>
+      <w:lvlText w:val=""/>
+      <w:lvlJc w:val="left"/>
+      <w:pPr>
+        <w:ind w:left="6480" w:hanging="360"/>
+      </w:pPr>
+      <w:rPr>
+        <w:rFonts w:ascii="Wingdings" w:hAnsi="Wingdings" w:hint="default"/>
+      </w:rPr>
+    </w:lvl>
+  </w:abstractNum>
+  <w:abstractNum w:abstractNumId="2" w15:restartNumberingAfterBreak="0">
+    <w:nsid w:val="274661DB"/>
+    <w:multiLevelType w:val="hybridMultilevel"/>
+    <w:tmpl w:val="B51C71DA"/>
+    <w:lvl w:ilvl="0" w:tplc="08090001">
+      <w:start w:val="1"/>
+      <w:numFmt w:val="bullet"/>
+      <w:lvlText w:val=""/>
+      <w:lvlJc w:val="left"/>
+      <w:pPr>
+        <w:ind w:left="720" w:hanging="360"/>
+      </w:pPr>
+      <w:rPr>
+        <w:rFonts w:ascii="Symbol" w:hAnsi="Symbol" w:hint="default"/>
+      </w:rPr>
+    </w:lvl>
+    <w:lvl w:ilvl="1" w:tplc="08090003">
+      <w:start w:val="1"/>
+      <w:numFmt w:val="bullet"/>
+      <w:lvlText w:val="o"/>
+      <w:lvlJc w:val="left"/>
+      <w:pPr>
+        <w:ind w:left="1440" w:hanging="360"/>
+      </w:pPr>
+      <w:rPr>
+        <w:rFonts w:ascii="Courier New" w:hAnsi="Courier New" w:cs="Courier New" w:hint="default"/>
+      </w:rPr>
+    </w:lvl>
+    <w:lvl w:ilvl="2" w:tplc="08090005" w:tentative="1">
+      <w:start w:val="1"/>
+      <w:numFmt w:val="bullet"/>
+      <w:lvlText w:val=""/>
+      <w:lvlJc w:val="left"/>
+      <w:pPr>
+        <w:ind w:left="2160" w:hanging="360"/>
+      </w:pPr>
+      <w:rPr>
+        <w:rFonts w:ascii="Wingdings" w:hAnsi="Wingdings" w:hint="default"/>
+      </w:rPr>
+    </w:lvl>
+    <w:lvl w:ilvl="3" w:tplc="08090001" w:tentative="1">
+      <w:start w:val="1"/>
+      <w:numFmt w:val="bullet"/>
+      <w:lvlText w:val=""/>
+      <w:lvlJc w:val="left"/>
+      <w:pPr>
+        <w:ind w:left="2880" w:hanging="360"/>
+      </w:pPr>
+      <w:rPr>
+        <w:rFonts w:ascii="Symbol" w:hAnsi="Symbol" w:hint="default"/>
+      </w:rPr>
+    </w:lvl>
+    <w:lvl w:ilvl="4" w:tplc="08090003" w:tentative="1">
+      <w:start w:val="1"/>
+      <w:numFmt w:val="bullet"/>
+      <w:lvlText w:val="o"/>
+      <w:lvlJc w:val="left"/>
+      <w:pPr>
+        <w:ind w:left="3600" w:hanging="360"/>
+      </w:pPr>
+      <w:rPr>
+        <w:rFonts w:ascii="Courier New" w:hAnsi="Courier New" w:cs="Courier New" w:hint="default"/>
+      </w:rPr>
+    </w:lvl>
+    <w:lvl w:ilvl="5" w:tplc="08090005" w:tentative="1">
+      <w:start w:val="1"/>
+      <w:numFmt w:val="bullet"/>
+      <w:lvlText w:val=""/>
+      <w:lvlJc w:val="left"/>
+      <w:pPr>
+        <w:ind w:left="4320" w:hanging="360"/>
+      </w:pPr>
+      <w:rPr>
+        <w:rFonts w:ascii="Wingdings" w:hAnsi="Wingdings" w:hint="default"/>
+      </w:rPr>
+    </w:lvl>
+    <w:lvl w:ilvl="6" w:tplc="08090001" w:tentative="1">
+      <w:start w:val="1"/>
+      <w:numFmt w:val="bullet"/>
+      <w:lvlText w:val=""/>
+      <w:lvlJc w:val="left"/>
+      <w:pPr>
+        <w:ind w:left="5040" w:hanging="360"/>
+      </w:pPr>
+      <w:rPr>
+        <w:rFonts w:ascii="Symbol" w:hAnsi="Symbol" w:hint="default"/>
+      </w:rPr>
+    </w:lvl>
+    <w:lvl w:ilvl="7" w:tplc="08090003" w:tentative="1">
+      <w:start w:val="1"/>
+      <w:numFmt w:val="bullet"/>
+      <w:lvlText w:val="o"/>
+      <w:lvlJc w:val="left"/>
+      <w:pPr>
+        <w:ind w:left="5760" w:hanging="360"/>
+      </w:pPr>
+      <w:rPr>
+        <w:rFonts w:ascii="Courier New" w:hAnsi="Courier New" w:cs="Courier New" w:hint="default"/>
+      </w:rPr>
+    </w:lvl>
+    <w:lvl w:ilvl="8" w:tplc="08090005" w:tentative="1">
+      <w:start w:val="1"/>
+      <w:numFmt w:val="bullet"/>
+      <w:lvlText w:val=""/>
+      <w:lvlJc w:val="left"/>
+      <w:pPr>
+        <w:ind w:left="6480" w:hanging="360"/>
+      </w:pPr>
+      <w:rPr>
+        <w:rFonts w:ascii="Wingdings" w:hAnsi="Wingdings" w:hint="default"/>
+      </w:rPr>
+    </w:lvl>
+  </w:abstractNum>
+  <w:abstractNum w:abstractNumId="3" w15:restartNumberingAfterBreak="0">
+    <w:nsid w:val="484C4649"/>
+    <w:multiLevelType w:val="hybridMultilevel"/>
+    <w:tmpl w:val="20547B0E"/>
+    <w:lvl w:ilvl="0" w:tplc="08090001">
+      <w:start w:val="1"/>
+      <w:numFmt w:val="bullet"/>
+      <w:lvlText w:val=""/>
+      <w:lvlJc w:val="left"/>
+      <w:pPr>
+        <w:ind w:left="720" w:hanging="360"/>
+      </w:pPr>
+      <w:rPr>
+        <w:rFonts w:ascii="Symbol" w:hAnsi="Symbol" w:hint="default"/>
+      </w:rPr>
+    </w:lvl>
+    <w:lvl w:ilvl="1" w:tplc="08090003" w:tentative="1">
+      <w:start w:val="1"/>
+      <w:numFmt w:val="bullet"/>
+      <w:lvlText w:val="o"/>
+      <w:lvlJc w:val="left"/>
+      <w:pPr>
+        <w:ind w:left="1440" w:hanging="360"/>
+      </w:pPr>
+      <w:rPr>
+        <w:rFonts w:ascii="Courier New" w:hAnsi="Courier New" w:cs="Courier New" w:hint="default"/>
+      </w:rPr>
+    </w:lvl>
+    <w:lvl w:ilvl="2" w:tplc="08090005" w:tentative="1">
+      <w:start w:val="1"/>
+      <w:numFmt w:val="bullet"/>
+      <w:lvlText w:val=""/>
+      <w:lvlJc w:val="left"/>
+      <w:pPr>
+        <w:ind w:left="2160" w:hanging="360"/>
+      </w:pPr>
+      <w:rPr>
+        <w:rFonts w:ascii="Wingdings" w:hAnsi="Wingdings" w:hint="default"/>
+      </w:rPr>
+    </w:lvl>
+    <w:lvl w:ilvl="3" w:tplc="08090001" w:tentative="1">
+      <w:start w:val="1"/>
+      <w:numFmt w:val="bullet"/>
+      <w:lvlText w:val=""/>
+      <w:lvlJc w:val="left"/>
+      <w:pPr>
+        <w:ind w:left="2880" w:hanging="360"/>
+      </w:pPr>
+      <w:rPr>
+        <w:rFonts w:ascii="Symbol" w:hAnsi="Symbol" w:hint="default"/>
+      </w:rPr>
+    </w:lvl>
+    <w:lvl w:ilvl="4" w:tplc="08090003" w:tentative="1">
+      <w:start w:val="1"/>
+      <w:numFmt w:val="bullet"/>
+      <w:lvlText w:val="o"/>
+      <w:lvlJc w:val="left"/>
+      <w:pPr>
+        <w:ind w:left="3600" w:hanging="360"/>
+      </w:pPr>
+      <w:rPr>
+        <w:rFonts w:ascii="Courier New" w:hAnsi="Courier New" w:cs="Courier New" w:hint="default"/>
+      </w:rPr>
+    </w:lvl>
+    <w:lvl w:ilvl="5" w:tplc="08090005" w:tentative="1">
+      <w:start w:val="1"/>
+      <w:numFmt w:val="bullet"/>
+      <w:lvlText w:val=""/>
+      <w:lvlJc w:val="left"/>
+      <w:pPr>
+        <w:ind w:left="4320" w:hanging="360"/>
+      </w:pPr>
+      <w:rPr>
+        <w:rFonts w:ascii="Wingdings" w:hAnsi="Wingdings" w:hint="default"/>
+      </w:rPr>
+    </w:lvl>
+    <w:lvl w:ilvl="6" w:tplc="08090001" w:tentative="1">
+      <w:start w:val="1"/>
+      <w:numFmt w:val="bullet"/>
+      <w:lvlText w:val=""/>
+      <w:lvlJc w:val="left"/>
+      <w:pPr>
+        <w:ind w:left="5040" w:hanging="360"/>
+      </w:pPr>
+      <w:rPr>
+        <w:rFonts w:ascii="Symbol" w:hAnsi="Symbol" w:hint="default"/>
+      </w:rPr>
+    </w:lvl>
+    <w:lvl w:ilvl="7" w:tplc="08090003" w:tentative="1">
+      <w:start w:val="1"/>
+      <w:numFmt w:val="bullet"/>
+      <w:lvlText w:val="o"/>
+      <w:lvlJc w:val="left"/>
+      <w:pPr>
+        <w:ind w:left="5760" w:hanging="360"/>
+      </w:pPr>
+      <w:rPr>
+        <w:rFonts w:ascii="Courier New" w:hAnsi="Courier New" w:cs="Courier New" w:hint="default"/>
+      </w:rPr>
+    </w:lvl>
+    <w:lvl w:ilvl="8" w:tplc="08090005" w:tentative="1">
+      <w:start w:val="1"/>
+      <w:numFmt w:val="bullet"/>
+      <w:lvlText w:val=""/>
+      <w:lvlJc w:val="left"/>
+      <w:pPr>
+        <w:ind w:left="6480" w:hanging="360"/>
+      </w:pPr>
+      <w:rPr>
+        <w:rFonts w:ascii="Wingdings" w:hAnsi="Wingdings" w:hint="default"/>
+      </w:rPr>
+    </w:lvl>
+  </w:abstractNum>
+  <w:abstractNum w:abstractNumId="4" w15:restartNumberingAfterBreak="0">
+    <w:nsid w:val="505F02A7"/>
+    <w:multiLevelType w:val="hybridMultilevel"/>
+    <w:tmpl w:val="CBA032D4"/>
+    <w:lvl w:ilvl="0" w:tplc="08090001">
+      <w:start w:val="1"/>
+      <w:numFmt w:val="bullet"/>
+      <w:lvlText w:val=""/>
+      <w:lvlJc w:val="left"/>
+      <w:pPr>
+        <w:ind w:left="720" w:hanging="360"/>
+      </w:pPr>
+      <w:rPr>
+        <w:rFonts w:ascii="Symbol" w:hAnsi="Symbol" w:hint="default"/>
+      </w:rPr>
+    </w:lvl>
+    <w:lvl w:ilvl="1" w:tplc="08090003" w:tentative="1">
+      <w:start w:val="1"/>
+      <w:numFmt w:val="bullet"/>
+      <w:lvlText w:val="o"/>
+      <w:lvlJc w:val="left"/>
+      <w:pPr>
+        <w:ind w:left="1440" w:hanging="360"/>
+      </w:pPr>
+      <w:rPr>
+        <w:rFonts w:ascii="Courier New" w:hAnsi="Courier New" w:cs="Courier New" w:hint="default"/>
+      </w:rPr>
+    </w:lvl>
+    <w:lvl w:ilvl="2" w:tplc="08090005" w:tentative="1">
+      <w:start w:val="1"/>
+      <w:numFmt w:val="bullet"/>
+      <w:lvlText w:val=""/>
+      <w:lvlJc w:val="left"/>
+      <w:pPr>
+        <w:ind w:left="2160" w:hanging="360"/>
+      </w:pPr>
+      <w:rPr>
+        <w:rFonts w:ascii="Wingdings" w:hAnsi="Wingdings" w:hint="default"/>
+      </w:rPr>
+    </w:lvl>
+    <w:lvl w:ilvl="3" w:tplc="08090001" w:tentative="1">
+      <w:start w:val="1"/>
+      <w:numFmt w:val="bullet"/>
+      <w:lvlText w:val=""/>
+      <w:lvlJc w:val="left"/>
+      <w:pPr>
+        <w:ind w:left="2880" w:hanging="360"/>
+      </w:pPr>
+      <w:rPr>
+        <w:rFonts w:ascii="Symbol" w:hAnsi="Symbol" w:hint="default"/>
+      </w:rPr>
+    </w:lvl>
+    <w:lvl w:ilvl="4" w:tplc="08090003" w:tentative="1">
+      <w:start w:val="1"/>
+      <w:numFmt w:val="bullet"/>
+      <w:lvlText w:val="o"/>
+      <w:lvlJc w:val="left"/>
+      <w:pPr>
+        <w:ind w:left="3600" w:hanging="360"/>
+      </w:pPr>
+      <w:rPr>
+        <w:rFonts w:ascii="Courier New" w:hAnsi="Courier New" w:cs="Courier New" w:hint="default"/>
+      </w:rPr>
+    </w:lvl>
+    <w:lvl w:ilvl="5" w:tplc="08090005" w:tentative="1">
+      <w:start w:val="1"/>
+      <w:numFmt w:val="bullet"/>
+      <w:lvlText w:val=""/>
+      <w:lvlJc w:val="left"/>
+      <w:pPr>
+        <w:ind w:left="4320" w:hanging="360"/>
+      </w:pPr>
+      <w:rPr>
+        <w:rFonts w:ascii="Wingdings" w:hAnsi="Wingdings" w:hint="default"/>
+      </w:rPr>
+    </w:lvl>
+    <w:lvl w:ilvl="6" w:tplc="08090001" w:tentative="1">
+      <w:start w:val="1"/>
+      <w:numFmt w:val="bullet"/>
+      <w:lvlText w:val=""/>
+      <w:lvlJc w:val="left"/>
+      <w:pPr>
+        <w:ind w:left="5040" w:hanging="360"/>
+      </w:pPr>
+      <w:rPr>
+        <w:rFonts w:ascii="Symbol" w:hAnsi="Symbol" w:hint="default"/>
+      </w:rPr>
+    </w:lvl>
+    <w:lvl w:ilvl="7" w:tplc="08090003" w:tentative="1">
+      <w:start w:val="1"/>
+      <w:numFmt w:val="bullet"/>
+      <w:lvlText w:val="o"/>
+      <w:lvlJc w:val="left"/>
+      <w:pPr>
+        <w:ind w:left="5760" w:hanging="360"/>
+      </w:pPr>
+      <w:rPr>
+        <w:rFonts w:ascii="Courier New" w:hAnsi="Courier New" w:cs="Courier New" w:hint="default"/>
+      </w:rPr>
+    </w:lvl>
+    <w:lvl w:ilvl="8" w:tplc="08090005" w:tentative="1">
+      <w:start w:val="1"/>
+      <w:numFmt w:val="bullet"/>
+      <w:lvlText w:val=""/>
+      <w:lvlJc w:val="left"/>
+      <w:pPr>
+        <w:ind w:left="6480" w:hanging="360"/>
+      </w:pPr>
+      <w:rPr>
+        <w:rFonts w:ascii="Wingdings" w:hAnsi="Wingdings" w:hint="default"/>
+      </w:rPr>
+    </w:lvl>
+  </w:abstractNum>
+  <w:abstractNum w:abstractNumId="5" w15:restartNumberingAfterBreak="0">
+    <w:nsid w:val="6AAB72F6"/>
+    <w:multiLevelType w:val="hybridMultilevel"/>
+    <w:tmpl w:val="12A48FAC"/>
+    <w:lvl w:ilvl="0" w:tplc="08090001">
+      <w:start w:val="1"/>
+      <w:numFmt w:val="bullet"/>
+      <w:lvlText w:val=""/>
+      <w:lvlJc w:val="left"/>
+      <w:pPr>
+        <w:ind w:left="720" w:hanging="360"/>
+      </w:pPr>
+      <w:rPr>
+        <w:rFonts w:ascii="Symbol" w:hAnsi="Symbol" w:hint="default"/>
+      </w:rPr>
+    </w:lvl>
+    <w:lvl w:ilvl="1" w:tplc="08090003" w:tentative="1">
+      <w:start w:val="1"/>
+      <w:numFmt w:val="bullet"/>
+      <w:lvlText w:val="o"/>
+      <w:lvlJc w:val="left"/>
+      <w:pPr>
+        <w:ind w:left="1440" w:hanging="360"/>
+      </w:pPr>
+      <w:rPr>
+        <w:rFonts w:ascii="Courier New" w:hAnsi="Courier New" w:cs="Courier New" w:hint="default"/>
+      </w:rPr>
+    </w:lvl>
+    <w:lvl w:ilvl="2" w:tplc="08090005" w:tentative="1">
+      <w:start w:val="1"/>
+      <w:numFmt w:val="bullet"/>
+      <w:lvlText w:val=""/>
+      <w:lvlJc w:val="left"/>
+      <w:pPr>
+        <w:ind w:left="2160" w:hanging="360"/>
+      </w:pPr>
+      <w:rPr>
+        <w:rFonts w:ascii="Wingdings" w:hAnsi="Wingdings" w:hint="default"/>
+      </w:rPr>
+    </w:lvl>
+    <w:lvl w:ilvl="3" w:tplc="08090001" w:tentative="1">
+      <w:start w:val="1"/>
+      <w:numFmt w:val="bullet"/>
+      <w:lvlText w:val=""/>
+      <w:lvlJc w:val="left"/>
+      <w:pPr>
+        <w:ind w:left="2880" w:hanging="360"/>
+      </w:pPr>
+      <w:rPr>
+        <w:rFonts w:ascii="Symbol" w:hAnsi="Symbol" w:hint="default"/>
+      </w:rPr>
+    </w:lvl>
+    <w:lvl w:ilvl="4" w:tplc="08090003" w:tentative="1">
+      <w:start w:val="1"/>
+      <w:numFmt w:val="bullet"/>
+      <w:lvlText w:val="o"/>
+      <w:lvlJc w:val="left"/>
+      <w:pPr>
+        <w:ind w:left="3600" w:hanging="360"/>
+      </w:pPr>
+      <w:rPr>
+        <w:rFonts w:ascii="Courier New" w:hAnsi="Courier New" w:cs="Courier New" w:hint="default"/>
+      </w:rPr>
+    </w:lvl>
+    <w:lvl w:ilvl="5" w:tplc="08090005" w:tentative="1">
+      <w:start w:val="1"/>
+      <w:numFmt w:val="bullet"/>
+      <w:lvlText w:val=""/>
+      <w:lvlJc w:val="left"/>
+      <w:pPr>
+        <w:ind w:left="4320" w:hanging="360"/>
+      </w:pPr>
+      <w:rPr>
+        <w:rFonts w:ascii="Wingdings" w:hAnsi="Wingdings" w:hint="default"/>
+      </w:rPr>
+    </w:lvl>
+    <w:lvl w:ilvl="6" w:tplc="08090001" w:tentative="1">
+      <w:start w:val="1"/>
+      <w:numFmt w:val="bullet"/>
+      <w:lvlText w:val=""/>
+      <w:lvlJc w:val="left"/>
+      <w:pPr>
+        <w:ind w:left="5040" w:hanging="360"/>
+      </w:pPr>
+      <w:rPr>
+        <w:rFonts w:ascii="Symbol" w:hAnsi="Symbol" w:hint="default"/>
+      </w:rPr>
+    </w:lvl>
+    <w:lvl w:ilvl="7" w:tplc="08090003" w:tentative="1">
+      <w:start w:val="1"/>
+      <w:numFmt w:val="bullet"/>
+      <w:lvlText w:val="o"/>
+      <w:lvlJc w:val="left"/>
+      <w:pPr>
+        <w:ind w:left="5760" w:hanging="360"/>
+      </w:pPr>
+      <w:rPr>
+        <w:rFonts w:ascii="Courier New" w:hAnsi="Courier New" w:cs="Courier New" w:hint="default"/>
+      </w:rPr>
+    </w:lvl>
+    <w:lvl w:ilvl="8" w:tplc="08090005" w:tentative="1">
+      <w:start w:val="1"/>
+      <w:numFmt w:val="bullet"/>
+      <w:lvlText w:val=""/>
+      <w:lvlJc w:val="left"/>
+      <w:pPr>
+        <w:ind w:left="6480" w:hanging="360"/>
+      </w:pPr>
+      <w:rPr>
+        <w:rFonts w:ascii="Wingdings" w:hAnsi="Wingdings" w:hint="default"/>
+      </w:rPr>
+    </w:lvl>
+  </w:abstractNum>
+  <w:abstractNum w:abstractNumId="6" w15:restartNumberingAfterBreak="0">
+    <w:nsid w:val="7ECD48FF"/>
+    <w:multiLevelType w:val="hybridMultilevel"/>
+    <w:tmpl w:val="4920B996"/>
+    <w:lvl w:ilvl="0" w:tplc="08090001">
+      <w:start w:val="1"/>
+      <w:numFmt w:val="bullet"/>
+      <w:lvlText w:val=""/>
+      <w:lvlJc w:val="left"/>
+      <w:pPr>
+        <w:ind w:left="720" w:hanging="360"/>
+      </w:pPr>
+      <w:rPr>
+        <w:rFonts w:ascii="Symbol" w:hAnsi="Symbol" w:hint="default"/>
+      </w:rPr>
+    </w:lvl>
+    <w:lvl w:ilvl="1" w:tplc="08090003" w:tentative="1">
+      <w:start w:val="1"/>
+      <w:numFmt w:val="bullet"/>
+      <w:lvlText w:val="o"/>
+      <w:lvlJc w:val="left"/>
+      <w:pPr>
+        <w:ind w:left="1440" w:hanging="360"/>
+      </w:pPr>
+      <w:rPr>
+        <w:rFonts w:ascii="Courier New" w:hAnsi="Courier New" w:cs="Courier New" w:hint="default"/>
+      </w:rPr>
+    </w:lvl>
+    <w:lvl w:ilvl="2" w:tplc="08090005" w:tentative="1">
+      <w:start w:val="1"/>
+      <w:numFmt w:val="bullet"/>
+      <w:lvlText w:val=""/>
+      <w:lvlJc w:val="left"/>
+      <w:pPr>
+        <w:ind w:left="2160" w:hanging="360"/>
+      </w:pPr>
+      <w:rPr>
+        <w:rFonts w:ascii="Wingdings" w:hAnsi="Wingdings" w:hint="default"/>
+      </w:rPr>
+    </w:lvl>
+    <w:lvl w:ilvl="3" w:tplc="08090001" w:tentative="1">
+      <w:start w:val="1"/>
+      <w:numFmt w:val="bullet"/>
+      <w:lvlText w:val=""/>
+      <w:lvlJc w:val="left"/>
+      <w:pPr>
+        <w:ind w:left="2880" w:hanging="360"/>
+      </w:pPr>
+      <w:rPr>
+        <w:rFonts w:ascii="Symbol" w:hAnsi="Symbol" w:hint="default"/>
+      </w:rPr>
+    </w:lvl>
+    <w:lvl w:ilvl="4" w:tplc="08090003" w:tentative="1">
+      <w:start w:val="1"/>
+      <w:numFmt w:val="bullet"/>
+      <w:lvlText w:val="o"/>
+      <w:lvlJc w:val="left"/>
+      <w:pPr>
+        <w:ind w:left="3600" w:hanging="360"/>
+      </w:pPr>
+      <w:rPr>
+        <w:rFonts w:ascii="Courier New" w:hAnsi="Courier New" w:cs="Courier New" w:hint="default"/>
+      </w:rPr>
+    </w:lvl>
+    <w:lvl w:ilvl="5" w:tplc="08090005" w:tentative="1">
+      <w:start w:val="1"/>
+      <w:numFmt w:val="bullet"/>
+      <w:lvlText w:val=""/>
+      <w:lvlJc w:val="left"/>
+      <w:pPr>
+        <w:ind w:left="4320" w:hanging="360"/>
+      </w:pPr>
+      <w:rPr>
+        <w:rFonts w:ascii="Wingdings" w:hAnsi="Wingdings" w:hint="default"/>
+      </w:rPr>
+    </w:lvl>
+    <w:lvl w:ilvl="6" w:tplc="08090001" w:tentative="1">
+      <w:start w:val="1"/>
+      <w:numFmt w:val="bullet"/>
+      <w:lvlText w:val=""/>
+      <w:lvlJc w:val="left"/>
+      <w:pPr>
+        <w:ind w:left="5040" w:hanging="360"/>
+      </w:pPr>
+      <w:rPr>
+        <w:rFonts w:ascii="Symbol" w:hAnsi="Symbol" w:hint="default"/>
+      </w:rPr>
+    </w:lvl>
+    <w:lvl w:ilvl="7" w:tplc="08090003" w:tentative="1">
+      <w:start w:val="1"/>
+      <w:numFmt w:val="bullet"/>
+      <w:lvlText w:val="o"/>
+      <w:lvlJc w:val="left"/>
+      <w:pPr>
+        <w:ind w:left="5760" w:hanging="360"/>
+      </w:pPr>
+      <w:rPr>
+        <w:rFonts w:ascii="Courier New" w:hAnsi="Courier New" w:cs="Courier New" w:hint="default"/>
+      </w:rPr>
+    </w:lvl>
+    <w:lvl w:ilvl="8" w:tplc="08090005" w:tentative="1">
+      <w:start w:val="1"/>
+      <w:numFmt w:val="bullet"/>
+      <w:lvlText w:val=""/>
+      <w:lvlJc w:val="left"/>
+      <w:pPr>
+        <w:ind w:left="6480" w:hanging="360"/>
+      </w:pPr>
+      <w:rPr>
+        <w:rFonts w:ascii="Wingdings" w:hAnsi="Wingdings" w:hint="default"/>
+      </w:rPr>
+    </w:lvl>
+  </w:abstractNum>
+  <w:num w:numId="1">
+    <w:abstractNumId w:val="5"/>
+  </w:num>
+  <w:num w:numId="2">
+    <w:abstractNumId w:val="3"/>
+  </w:num>
+  <w:num w:numId="3">
+    <w:abstractNumId w:val="1"/>
+  </w:num>
+  <w:num w:numId="4">
+    <w:abstractNumId w:val="4"/>
+  </w:num>
+  <w:num w:numId="5">
+    <w:abstractNumId w:val="6"/>
+  </w:num>
+  <w:num w:numId="6">
+    <w:abstractNumId w:val="0"/>
+  </w:num>
+  <w:num w:numId="7">
+    <w:abstractNumId w:val="2"/>
+  </w:num>
+</w:numbering>
 </file>
 
 <file path=word/styles.xml><?xml version="1.0" encoding="utf-8"?>
@@ -1775,6 +4972,28 @@
       <w:szCs w:val="26"/>
     </w:rPr>
   </w:style>
+  <w:style w:type="paragraph" w:styleId="Heading3">
+    <w:name w:val="heading 3"/>
+    <w:basedOn w:val="Normal"/>
+    <w:next w:val="Normal"/>
+    <w:link w:val="Heading3Char"/>
+    <w:uiPriority w:val="9"/>
+    <w:unhideWhenUsed/>
+    <w:qFormat/>
+    <w:rsid w:val="00AA281E"/>
+    <w:pPr>
+      <w:keepNext/>
+      <w:keepLines/>
+      <w:spacing w:before="40" w:after="0"/>
+      <w:outlineLvl w:val="2"/>
+    </w:pPr>
+    <w:rPr>
+      <w:rFonts w:asciiTheme="majorHAnsi" w:eastAsiaTheme="majorEastAsia" w:hAnsiTheme="majorHAnsi" w:cstheme="majorBidi"/>
+      <w:color w:val="1F3763" w:themeColor="accent1" w:themeShade="7F"/>
+      <w:sz w:val="24"/>
+      <w:szCs w:val="24"/>
+    </w:rPr>
+  </w:style>
   <w:style w:type="character" w:default="1" w:styleId="DefaultParagraphFont">
     <w:name w:val="Default Paragraph Font"/>
     <w:uiPriority w:val="1"/>
@@ -2008,6 +5227,43 @@
       <w:color w:val="2F5496" w:themeColor="accent1" w:themeShade="BF"/>
       <w:sz w:val="26"/>
       <w:szCs w:val="26"/>
+    </w:rPr>
+  </w:style>
+  <w:style w:type="paragraph" w:styleId="TOC2">
+    <w:name w:val="toc 2"/>
+    <w:basedOn w:val="Normal"/>
+    <w:next w:val="Normal"/>
+    <w:autoRedefine/>
+    <w:uiPriority w:val="39"/>
+    <w:unhideWhenUsed/>
+    <w:rsid w:val="0032739E"/>
+    <w:pPr>
+      <w:spacing w:after="100"/>
+      <w:ind w:left="220"/>
+    </w:pPr>
+  </w:style>
+  <w:style w:type="paragraph" w:styleId="ListParagraph">
+    <w:name w:val="List Paragraph"/>
+    <w:basedOn w:val="Normal"/>
+    <w:uiPriority w:val="34"/>
+    <w:qFormat/>
+    <w:rsid w:val="001267A5"/>
+    <w:pPr>
+      <w:ind w:left="720"/>
+      <w:contextualSpacing/>
+    </w:pPr>
+  </w:style>
+  <w:style w:type="character" w:customStyle="1" w:styleId="Heading3Char">
+    <w:name w:val="Heading 3 Char"/>
+    <w:basedOn w:val="DefaultParagraphFont"/>
+    <w:link w:val="Heading3"/>
+    <w:uiPriority w:val="9"/>
+    <w:rsid w:val="00AA281E"/>
+    <w:rPr>
+      <w:rFonts w:asciiTheme="majorHAnsi" w:eastAsiaTheme="majorEastAsia" w:hAnsiTheme="majorHAnsi" w:cstheme="majorBidi"/>
+      <w:color w:val="1F3763" w:themeColor="accent1" w:themeShade="7F"/>
+      <w:sz w:val="24"/>
+      <w:szCs w:val="24"/>
     </w:rPr>
   </w:style>
 </w:styles>
@@ -2309,11 +5565,53 @@
 </file>
 
 <file path=customXml/item1.xml><?xml version="1.0" encoding="utf-8"?>
-<b:Sources xmlns:b="http://schemas.openxmlformats.org/officeDocument/2006/bibliography" xmlns="http://schemas.openxmlformats.org/officeDocument/2006/bibliography" SelectedStyle="\APASixthEditionOfficeOnline.xsl" StyleName="APA" Version="6"/>
+<b:Sources xmlns:b="http://schemas.openxmlformats.org/officeDocument/2006/bibliography" xmlns="http://schemas.openxmlformats.org/officeDocument/2006/bibliography" SelectedStyle="\APASixthEditionOfficeOnline.xsl" StyleName="APA" Version="6">
+  <b:Source>
+    <b:Tag>Gor11</b:Tag>
+    <b:SourceType>Book</b:SourceType>
+    <b:Guid>{DC065741-AAAA-42A6-8127-D46E45910706}</b:Guid>
+    <b:Author>
+      <b:Author>
+        <b:NameList>
+          <b:Person>
+            <b:Last>Gordon</b:Last>
+            <b:First>B.</b:First>
+            <b:Middle>M.</b:Middle>
+          </b:Person>
+        </b:NameList>
+      </b:Author>
+    </b:Author>
+    <b:Title>Artificial intelligence approaches, tools and applications</b:Title>
+    <b:Year>2011</b:Year>
+    <b:City>New York</b:City>
+    <b:Publisher>Nova Science Publications, Inc.</b:Publisher>
+    <b:RefOrder>2</b:RefOrder>
+  </b:Source>
+  <b:Source>
+    <b:Tag>Sta15</b:Tag>
+    <b:SourceType>Misc</b:SourceType>
+    <b:Guid>{8BA64FC5-B49A-47A3-A00E-216AA79B3A1A}</b:Guid>
+    <b:Title>Planetary Annihilation Titans</b:Title>
+    <b:Year>2015</b:Year>
+    <b:City>Kirkland</b:City>
+    <b:Publisher>Planetary Annihilation Inc</b:Publisher>
+    <b:StateProvince>Washington</b:StateProvince>
+    <b:CountryRegion>United States</b:CountryRegion>
+    <b:PublicationTitle>Planetary Annihilation Titans</b:PublicationTitle>
+    <b:Month>August</b:Month>
+    <b:Day>18</b:Day>
+    <b:Author>
+      <b:Author>
+        <b:Corporate> Star Theory Games</b:Corporate>
+      </b:Author>
+    </b:Author>
+    <b:RefOrder>1</b:RefOrder>
+  </b:Source>
+</b:Sources>
 </file>
 
 <file path=customXml/itemProps1.xml><?xml version="1.0" encoding="utf-8"?>
-<ds:datastoreItem xmlns:ds="http://schemas.openxmlformats.org/officeDocument/2006/customXml" ds:itemID="{DD36F9E0-3721-4835-B747-961C71EDD716}">
+<ds:datastoreItem xmlns:ds="http://schemas.openxmlformats.org/officeDocument/2006/customXml" ds:itemID="{C22209E5-89C4-45A8-A7E2-222581EC6CE7}">
   <ds:schemaRefs>
     <ds:schemaRef ds:uri="http://schemas.openxmlformats.org/officeDocument/2006/bibliography"/>
   </ds:schemaRefs>

</xml_diff>